<commit_message>
Analysis/model class diagrams almost done
</commit_message>
<xml_diff>
--- a/SEP/Documentation/Project Report/0 Project Report - Fly High.docx
+++ b/SEP/Documentation/Project Report/0 Project Report - Fly High.docx
@@ -86,7 +86,7 @@
     </w:p>
     <w:tbl>
       <w:tblPr>
-        <w:tblStyle w:val="Tabela-Siatka"/>
+        <w:tblStyle w:val="TableGrid"/>
         <w:tblW w:w="0" w:type="auto"/>
         <w:tblBorders>
           <w:top w:val="none" w:sz="0" w:space="0" w:color="auto"/>
@@ -1284,12 +1284,12 @@
       <w:sdtContent>
         <w:p>
           <w:pPr>
-            <w:pStyle w:val="Nagwekspisutreci"/>
+            <w:pStyle w:val="TOCHeading"/>
           </w:pPr>
         </w:p>
         <w:p>
           <w:pPr>
-            <w:pStyle w:val="Spistreci1"/>
+            <w:pStyle w:val="TOC1"/>
             <w:tabs>
               <w:tab w:val="right" w:leader="dot" w:pos="8494"/>
             </w:tabs>
@@ -1312,7 +1312,7 @@
           <w:hyperlink w:anchor="_Toc516008723" w:history="1">
             <w:r>
               <w:rPr>
-                <w:rStyle w:val="Hipercze"/>
+                <w:rStyle w:val="Hyperlink"/>
                 <w:noProof/>
                 <w:lang w:val="en-US"/>
               </w:rPr>
@@ -1370,7 +1370,7 @@
         </w:p>
         <w:p>
           <w:pPr>
-            <w:pStyle w:val="Spistreci1"/>
+            <w:pStyle w:val="TOC1"/>
             <w:tabs>
               <w:tab w:val="right" w:leader="dot" w:pos="8494"/>
             </w:tabs>
@@ -1384,7 +1384,7 @@
           <w:hyperlink w:anchor="_Toc516008724" w:history="1">
             <w:r>
               <w:rPr>
-                <w:rStyle w:val="Hipercze"/>
+                <w:rStyle w:val="Hyperlink"/>
                 <w:noProof/>
                 <w:lang w:val="en-US"/>
               </w:rPr>
@@ -1442,7 +1442,7 @@
         </w:p>
         <w:p>
           <w:pPr>
-            <w:pStyle w:val="Spistreci1"/>
+            <w:pStyle w:val="TOC1"/>
             <w:tabs>
               <w:tab w:val="right" w:leader="dot" w:pos="8494"/>
             </w:tabs>
@@ -1456,7 +1456,7 @@
           <w:hyperlink w:anchor="_Toc516008725" w:history="1">
             <w:r>
               <w:rPr>
-                <w:rStyle w:val="Hipercze"/>
+                <w:rStyle w:val="Hyperlink"/>
                 <w:noProof/>
                 <w:lang w:val="en-US"/>
               </w:rPr>
@@ -1514,7 +1514,7 @@
         </w:p>
         <w:p>
           <w:pPr>
-            <w:pStyle w:val="Spistreci1"/>
+            <w:pStyle w:val="TOC1"/>
             <w:tabs>
               <w:tab w:val="left" w:pos="440"/>
               <w:tab w:val="right" w:leader="dot" w:pos="8494"/>
@@ -1529,7 +1529,7 @@
           <w:hyperlink w:anchor="_Toc516008726" w:history="1">
             <w:r>
               <w:rPr>
-                <w:rStyle w:val="Hipercze"/>
+                <w:rStyle w:val="Hyperlink"/>
                 <w:noProof/>
                 <w:lang w:val="en-US"/>
               </w:rPr>
@@ -1546,7 +1546,7 @@
             </w:r>
             <w:r>
               <w:rPr>
-                <w:rStyle w:val="Hipercze"/>
+                <w:rStyle w:val="Hyperlink"/>
                 <w:noProof/>
                 <w:lang w:val="en-US"/>
               </w:rPr>
@@ -1604,7 +1604,7 @@
         </w:p>
         <w:p>
           <w:pPr>
-            <w:pStyle w:val="Spistreci1"/>
+            <w:pStyle w:val="TOC1"/>
             <w:tabs>
               <w:tab w:val="left" w:pos="440"/>
               <w:tab w:val="right" w:leader="dot" w:pos="8494"/>
@@ -1619,7 +1619,7 @@
           <w:hyperlink w:anchor="_Toc516008727" w:history="1">
             <w:r>
               <w:rPr>
-                <w:rStyle w:val="Hipercze"/>
+                <w:rStyle w:val="Hyperlink"/>
                 <w:noProof/>
                 <w:lang w:val="en-US"/>
               </w:rPr>
@@ -1636,7 +1636,7 @@
             </w:r>
             <w:r>
               <w:rPr>
-                <w:rStyle w:val="Hipercze"/>
+                <w:rStyle w:val="Hyperlink"/>
                 <w:noProof/>
                 <w:lang w:val="en-US"/>
               </w:rPr>
@@ -1694,7 +1694,7 @@
         </w:p>
         <w:p>
           <w:pPr>
-            <w:pStyle w:val="Spistreci1"/>
+            <w:pStyle w:val="TOC1"/>
             <w:tabs>
               <w:tab w:val="left" w:pos="440"/>
               <w:tab w:val="right" w:leader="dot" w:pos="8494"/>
@@ -1709,7 +1709,7 @@
           <w:hyperlink w:anchor="_Toc516008728" w:history="1">
             <w:r>
               <w:rPr>
-                <w:rStyle w:val="Hipercze"/>
+                <w:rStyle w:val="Hyperlink"/>
                 <w:noProof/>
                 <w:lang w:val="en-US"/>
               </w:rPr>
@@ -1726,7 +1726,7 @@
             </w:r>
             <w:r>
               <w:rPr>
-                <w:rStyle w:val="Hipercze"/>
+                <w:rStyle w:val="Hyperlink"/>
                 <w:noProof/>
                 <w:lang w:val="en-US"/>
               </w:rPr>
@@ -1784,7 +1784,7 @@
         </w:p>
         <w:p>
           <w:pPr>
-            <w:pStyle w:val="Spistreci2"/>
+            <w:pStyle w:val="TOC2"/>
             <w:tabs>
               <w:tab w:val="left" w:pos="880"/>
               <w:tab w:val="right" w:leader="dot" w:pos="8494"/>
@@ -1799,7 +1799,7 @@
           <w:hyperlink w:anchor="_Toc516008729" w:history="1">
             <w:r>
               <w:rPr>
-                <w:rStyle w:val="Hipercze"/>
+                <w:rStyle w:val="Hyperlink"/>
                 <w:noProof/>
                 <w:lang w:val="en-US"/>
               </w:rPr>
@@ -1816,7 +1816,7 @@
             </w:r>
             <w:r>
               <w:rPr>
-                <w:rStyle w:val="Hipercze"/>
+                <w:rStyle w:val="Hyperlink"/>
                 <w:noProof/>
                 <w:lang w:val="en-US"/>
               </w:rPr>
@@ -1874,7 +1874,7 @@
         </w:p>
         <w:p>
           <w:pPr>
-            <w:pStyle w:val="Spistreci3"/>
+            <w:pStyle w:val="TOC3"/>
             <w:tabs>
               <w:tab w:val="left" w:pos="1320"/>
               <w:tab w:val="right" w:leader="dot" w:pos="8494"/>
@@ -1889,7 +1889,7 @@
           <w:hyperlink w:anchor="_Toc516008730" w:history="1">
             <w:r>
               <w:rPr>
-                <w:rStyle w:val="Hipercze"/>
+                <w:rStyle w:val="Hyperlink"/>
                 <w:noProof/>
                 <w:lang w:val="en-US"/>
               </w:rPr>
@@ -1906,7 +1906,7 @@
             </w:r>
             <w:r>
               <w:rPr>
-                <w:rStyle w:val="Hipercze"/>
+                <w:rStyle w:val="Hyperlink"/>
                 <w:noProof/>
                 <w:lang w:val="en-US"/>
               </w:rPr>
@@ -1964,7 +1964,7 @@
         </w:p>
         <w:p>
           <w:pPr>
-            <w:pStyle w:val="Spistreci3"/>
+            <w:pStyle w:val="TOC3"/>
             <w:tabs>
               <w:tab w:val="left" w:pos="1320"/>
               <w:tab w:val="right" w:leader="dot" w:pos="8494"/>
@@ -1979,7 +1979,7 @@
           <w:hyperlink w:anchor="_Toc516008731" w:history="1">
             <w:r>
               <w:rPr>
-                <w:rStyle w:val="Hipercze"/>
+                <w:rStyle w:val="Hyperlink"/>
                 <w:noProof/>
                 <w:lang w:val="en-US"/>
               </w:rPr>
@@ -1996,7 +1996,7 @@
             </w:r>
             <w:r>
               <w:rPr>
-                <w:rStyle w:val="Hipercze"/>
+                <w:rStyle w:val="Hyperlink"/>
                 <w:noProof/>
                 <w:lang w:val="en-US"/>
               </w:rPr>
@@ -2054,7 +2054,7 @@
         </w:p>
         <w:p>
           <w:pPr>
-            <w:pStyle w:val="Spistreci3"/>
+            <w:pStyle w:val="TOC3"/>
             <w:tabs>
               <w:tab w:val="left" w:pos="1320"/>
               <w:tab w:val="right" w:leader="dot" w:pos="8494"/>
@@ -2069,7 +2069,7 @@
           <w:hyperlink w:anchor="_Toc516008732" w:history="1">
             <w:r>
               <w:rPr>
-                <w:rStyle w:val="Hipercze"/>
+                <w:rStyle w:val="Hyperlink"/>
                 <w:noProof/>
                 <w:lang w:val="en-US"/>
               </w:rPr>
@@ -2086,7 +2086,7 @@
             </w:r>
             <w:r>
               <w:rPr>
-                <w:rStyle w:val="Hipercze"/>
+                <w:rStyle w:val="Hyperlink"/>
                 <w:noProof/>
                 <w:lang w:val="en-US"/>
               </w:rPr>
@@ -2144,7 +2144,7 @@
         </w:p>
         <w:p>
           <w:pPr>
-            <w:pStyle w:val="Spistreci3"/>
+            <w:pStyle w:val="TOC3"/>
             <w:tabs>
               <w:tab w:val="left" w:pos="1320"/>
               <w:tab w:val="right" w:leader="dot" w:pos="8494"/>
@@ -2159,7 +2159,7 @@
           <w:hyperlink w:anchor="_Toc516008733" w:history="1">
             <w:r>
               <w:rPr>
-                <w:rStyle w:val="Hipercze"/>
+                <w:rStyle w:val="Hyperlink"/>
                 <w:noProof/>
                 <w:lang w:val="en-US"/>
               </w:rPr>
@@ -2176,7 +2176,7 @@
             </w:r>
             <w:r>
               <w:rPr>
-                <w:rStyle w:val="Hipercze"/>
+                <w:rStyle w:val="Hyperlink"/>
                 <w:noProof/>
                 <w:lang w:val="en-US"/>
               </w:rPr>
@@ -2234,7 +2234,7 @@
         </w:p>
         <w:p>
           <w:pPr>
-            <w:pStyle w:val="Spistreci3"/>
+            <w:pStyle w:val="TOC3"/>
             <w:tabs>
               <w:tab w:val="left" w:pos="1320"/>
               <w:tab w:val="right" w:leader="dot" w:pos="8494"/>
@@ -2249,7 +2249,7 @@
           <w:hyperlink w:anchor="_Toc516008734" w:history="1">
             <w:r>
               <w:rPr>
-                <w:rStyle w:val="Hipercze"/>
+                <w:rStyle w:val="Hyperlink"/>
                 <w:noProof/>
                 <w:lang w:val="en-US"/>
               </w:rPr>
@@ -2266,7 +2266,7 @@
             </w:r>
             <w:r>
               <w:rPr>
-                <w:rStyle w:val="Hipercze"/>
+                <w:rStyle w:val="Hyperlink"/>
                 <w:noProof/>
                 <w:lang w:val="en-US"/>
               </w:rPr>
@@ -2324,7 +2324,7 @@
         </w:p>
         <w:p>
           <w:pPr>
-            <w:pStyle w:val="Spistreci2"/>
+            <w:pStyle w:val="TOC2"/>
             <w:tabs>
               <w:tab w:val="left" w:pos="880"/>
               <w:tab w:val="right" w:leader="dot" w:pos="8494"/>
@@ -2339,7 +2339,7 @@
           <w:hyperlink w:anchor="_Toc516008735" w:history="1">
             <w:r>
               <w:rPr>
-                <w:rStyle w:val="Hipercze"/>
+                <w:rStyle w:val="Hyperlink"/>
                 <w:noProof/>
                 <w:lang w:val="en-US"/>
               </w:rPr>
@@ -2356,7 +2356,7 @@
             </w:r>
             <w:r>
               <w:rPr>
-                <w:rStyle w:val="Hipercze"/>
+                <w:rStyle w:val="Hyperlink"/>
                 <w:noProof/>
                 <w:lang w:val="en-US"/>
               </w:rPr>
@@ -2414,7 +2414,7 @@
         </w:p>
         <w:p>
           <w:pPr>
-            <w:pStyle w:val="Spistreci3"/>
+            <w:pStyle w:val="TOC3"/>
             <w:tabs>
               <w:tab w:val="left" w:pos="1320"/>
               <w:tab w:val="right" w:leader="dot" w:pos="8494"/>
@@ -2429,7 +2429,7 @@
           <w:hyperlink w:anchor="_Toc516008736" w:history="1">
             <w:r>
               <w:rPr>
-                <w:rStyle w:val="Hipercze"/>
+                <w:rStyle w:val="Hyperlink"/>
                 <w:noProof/>
                 <w:lang w:val="en-US"/>
               </w:rPr>
@@ -2446,7 +2446,7 @@
             </w:r>
             <w:r>
               <w:rPr>
-                <w:rStyle w:val="Hipercze"/>
+                <w:rStyle w:val="Hyperlink"/>
                 <w:noProof/>
                 <w:lang w:val="en-US"/>
               </w:rPr>
@@ -2504,7 +2504,7 @@
         </w:p>
         <w:p>
           <w:pPr>
-            <w:pStyle w:val="Spistreci3"/>
+            <w:pStyle w:val="TOC3"/>
             <w:tabs>
               <w:tab w:val="left" w:pos="1320"/>
               <w:tab w:val="right" w:leader="dot" w:pos="8494"/>
@@ -2519,7 +2519,7 @@
           <w:hyperlink w:anchor="_Toc516008737" w:history="1">
             <w:r>
               <w:rPr>
-                <w:rStyle w:val="Hipercze"/>
+                <w:rStyle w:val="Hyperlink"/>
                 <w:noProof/>
               </w:rPr>
               <w:t>3.2.2</w:t>
@@ -2535,7 +2535,7 @@
             </w:r>
             <w:r>
               <w:rPr>
-                <w:rStyle w:val="Hipercze"/>
+                <w:rStyle w:val="Hyperlink"/>
                 <w:noProof/>
               </w:rPr>
               <w:t>TCP connection diagram</w:t>
@@ -2592,7 +2592,7 @@
         </w:p>
         <w:p>
           <w:pPr>
-            <w:pStyle w:val="Spistreci3"/>
+            <w:pStyle w:val="TOC3"/>
             <w:tabs>
               <w:tab w:val="left" w:pos="1320"/>
               <w:tab w:val="right" w:leader="dot" w:pos="8494"/>
@@ -2607,7 +2607,7 @@
           <w:hyperlink w:anchor="_Toc516008738" w:history="1">
             <w:r>
               <w:rPr>
-                <w:rStyle w:val="Hipercze"/>
+                <w:rStyle w:val="Hyperlink"/>
                 <w:noProof/>
                 <w:lang w:val="en-US"/>
               </w:rPr>
@@ -2624,7 +2624,7 @@
             </w:r>
             <w:r>
               <w:rPr>
-                <w:rStyle w:val="Hipercze"/>
+                <w:rStyle w:val="Hyperlink"/>
                 <w:noProof/>
                 <w:lang w:val="en-US"/>
               </w:rPr>
@@ -2682,7 +2682,7 @@
         </w:p>
         <w:p>
           <w:pPr>
-            <w:pStyle w:val="Spistreci3"/>
+            <w:pStyle w:val="TOC3"/>
             <w:tabs>
               <w:tab w:val="left" w:pos="1320"/>
               <w:tab w:val="right" w:leader="dot" w:pos="8494"/>
@@ -2697,7 +2697,7 @@
           <w:hyperlink w:anchor="_Toc516008739" w:history="1">
             <w:r>
               <w:rPr>
-                <w:rStyle w:val="Hipercze"/>
+                <w:rStyle w:val="Hyperlink"/>
                 <w:noProof/>
                 <w:lang w:val="en-US"/>
               </w:rPr>
@@ -2714,7 +2714,7 @@
             </w:r>
             <w:r>
               <w:rPr>
-                <w:rStyle w:val="Hipercze"/>
+                <w:rStyle w:val="Hyperlink"/>
                 <w:noProof/>
                 <w:lang w:val="en-US"/>
               </w:rPr>
@@ -2772,7 +2772,7 @@
         </w:p>
         <w:p>
           <w:pPr>
-            <w:pStyle w:val="Spistreci2"/>
+            <w:pStyle w:val="TOC2"/>
             <w:tabs>
               <w:tab w:val="left" w:pos="880"/>
               <w:tab w:val="right" w:leader="dot" w:pos="8494"/>
@@ -2787,7 +2787,7 @@
           <w:hyperlink w:anchor="_Toc516008740" w:history="1">
             <w:r>
               <w:rPr>
-                <w:rStyle w:val="Hipercze"/>
+                <w:rStyle w:val="Hyperlink"/>
                 <w:noProof/>
                 <w:lang w:val="en-US"/>
               </w:rPr>
@@ -2804,7 +2804,7 @@
             </w:r>
             <w:r>
               <w:rPr>
-                <w:rStyle w:val="Hipercze"/>
+                <w:rStyle w:val="Hyperlink"/>
                 <w:noProof/>
                 <w:lang w:val="en-US"/>
               </w:rPr>
@@ -2862,7 +2862,7 @@
         </w:p>
         <w:p>
           <w:pPr>
-            <w:pStyle w:val="Spistreci2"/>
+            <w:pStyle w:val="TOC2"/>
             <w:tabs>
               <w:tab w:val="left" w:pos="880"/>
               <w:tab w:val="right" w:leader="dot" w:pos="8494"/>
@@ -2877,7 +2877,7 @@
           <w:hyperlink w:anchor="_Toc516008741" w:history="1">
             <w:r>
               <w:rPr>
-                <w:rStyle w:val="Hipercze"/>
+                <w:rStyle w:val="Hyperlink"/>
                 <w:noProof/>
                 <w:lang w:val="en-US"/>
               </w:rPr>
@@ -2894,7 +2894,7 @@
             </w:r>
             <w:r>
               <w:rPr>
-                <w:rStyle w:val="Hipercze"/>
+                <w:rStyle w:val="Hyperlink"/>
                 <w:noProof/>
                 <w:lang w:val="en-US"/>
               </w:rPr>
@@ -2952,7 +2952,7 @@
         </w:p>
         <w:p>
           <w:pPr>
-            <w:pStyle w:val="Spistreci3"/>
+            <w:pStyle w:val="TOC3"/>
             <w:tabs>
               <w:tab w:val="left" w:pos="1320"/>
               <w:tab w:val="right" w:leader="dot" w:pos="8494"/>
@@ -2967,7 +2967,7 @@
           <w:hyperlink w:anchor="_Toc516008742" w:history="1">
             <w:r>
               <w:rPr>
-                <w:rStyle w:val="Hipercze"/>
+                <w:rStyle w:val="Hyperlink"/>
                 <w:noProof/>
                 <w:lang w:val="en-US"/>
               </w:rPr>
@@ -2984,7 +2984,7 @@
             </w:r>
             <w:r>
               <w:rPr>
-                <w:rStyle w:val="Hipercze"/>
+                <w:rStyle w:val="Hyperlink"/>
                 <w:noProof/>
                 <w:lang w:val="en-US"/>
               </w:rPr>
@@ -3042,7 +3042,7 @@
         </w:p>
         <w:p>
           <w:pPr>
-            <w:pStyle w:val="Spistreci1"/>
+            <w:pStyle w:val="TOC1"/>
             <w:tabs>
               <w:tab w:val="left" w:pos="440"/>
               <w:tab w:val="right" w:leader="dot" w:pos="8494"/>
@@ -3057,7 +3057,7 @@
           <w:hyperlink w:anchor="_Toc516008743" w:history="1">
             <w:r>
               <w:rPr>
-                <w:rStyle w:val="Hipercze"/>
+                <w:rStyle w:val="Hyperlink"/>
                 <w:noProof/>
                 <w:lang w:val="en-US"/>
               </w:rPr>
@@ -3074,7 +3074,7 @@
             </w:r>
             <w:r>
               <w:rPr>
-                <w:rStyle w:val="Hipercze"/>
+                <w:rStyle w:val="Hyperlink"/>
                 <w:noProof/>
                 <w:lang w:val="en-US"/>
               </w:rPr>
@@ -3132,7 +3132,7 @@
         </w:p>
         <w:p>
           <w:pPr>
-            <w:pStyle w:val="Spistreci2"/>
+            <w:pStyle w:val="TOC2"/>
             <w:tabs>
               <w:tab w:val="left" w:pos="880"/>
               <w:tab w:val="right" w:leader="dot" w:pos="8494"/>
@@ -3147,7 +3147,7 @@
           <w:hyperlink w:anchor="_Toc516008744" w:history="1">
             <w:r>
               <w:rPr>
-                <w:rStyle w:val="Hipercze"/>
+                <w:rStyle w:val="Hyperlink"/>
                 <w:noProof/>
                 <w:lang w:val="en-US"/>
               </w:rPr>
@@ -3164,7 +3164,7 @@
             </w:r>
             <w:r>
               <w:rPr>
-                <w:rStyle w:val="Hipercze"/>
+                <w:rStyle w:val="Hyperlink"/>
                 <w:noProof/>
                 <w:lang w:val="en-US"/>
               </w:rPr>
@@ -3222,7 +3222,7 @@
         </w:p>
         <w:p>
           <w:pPr>
-            <w:pStyle w:val="Spistreci2"/>
+            <w:pStyle w:val="TOC2"/>
             <w:tabs>
               <w:tab w:val="left" w:pos="880"/>
               <w:tab w:val="right" w:leader="dot" w:pos="8494"/>
@@ -3237,7 +3237,7 @@
           <w:hyperlink w:anchor="_Toc516008745" w:history="1">
             <w:r>
               <w:rPr>
-                <w:rStyle w:val="Hipercze"/>
+                <w:rStyle w:val="Hyperlink"/>
                 <w:noProof/>
                 <w:lang w:val="en-US"/>
               </w:rPr>
@@ -3254,7 +3254,7 @@
             </w:r>
             <w:r>
               <w:rPr>
-                <w:rStyle w:val="Hipercze"/>
+                <w:rStyle w:val="Hyperlink"/>
                 <w:noProof/>
                 <w:lang w:val="en-US"/>
               </w:rPr>
@@ -3312,7 +3312,7 @@
         </w:p>
         <w:p>
           <w:pPr>
-            <w:pStyle w:val="Spistreci1"/>
+            <w:pStyle w:val="TOC1"/>
             <w:tabs>
               <w:tab w:val="left" w:pos="440"/>
               <w:tab w:val="right" w:leader="dot" w:pos="8494"/>
@@ -3327,7 +3327,7 @@
           <w:hyperlink w:anchor="_Toc516008746" w:history="1">
             <w:r>
               <w:rPr>
-                <w:rStyle w:val="Hipercze"/>
+                <w:rStyle w:val="Hyperlink"/>
                 <w:noProof/>
                 <w:lang w:val="en-US"/>
               </w:rPr>
@@ -3344,7 +3344,7 @@
             </w:r>
             <w:r>
               <w:rPr>
-                <w:rStyle w:val="Hipercze"/>
+                <w:rStyle w:val="Hyperlink"/>
                 <w:noProof/>
                 <w:lang w:val="en-US"/>
               </w:rPr>
@@ -3402,7 +3402,7 @@
         </w:p>
         <w:p>
           <w:pPr>
-            <w:pStyle w:val="Spistreci1"/>
+            <w:pStyle w:val="TOC1"/>
             <w:tabs>
               <w:tab w:val="left" w:pos="440"/>
               <w:tab w:val="right" w:leader="dot" w:pos="8494"/>
@@ -3417,7 +3417,7 @@
           <w:hyperlink w:anchor="_Toc516008747" w:history="1">
             <w:r>
               <w:rPr>
-                <w:rStyle w:val="Hipercze"/>
+                <w:rStyle w:val="Hyperlink"/>
                 <w:noProof/>
                 <w:lang w:val="en-US"/>
               </w:rPr>
@@ -3434,7 +3434,7 @@
             </w:r>
             <w:r>
               <w:rPr>
-                <w:rStyle w:val="Hipercze"/>
+                <w:rStyle w:val="Hyperlink"/>
                 <w:noProof/>
                 <w:lang w:val="en-US"/>
               </w:rPr>
@@ -3492,7 +3492,7 @@
         </w:p>
         <w:p>
           <w:pPr>
-            <w:pStyle w:val="Spistreci1"/>
+            <w:pStyle w:val="TOC1"/>
             <w:tabs>
               <w:tab w:val="right" w:leader="dot" w:pos="8494"/>
             </w:tabs>
@@ -3583,7 +3583,7 @@
     </w:p>
     <w:p>
       <w:pPr>
-        <w:pStyle w:val="Nagwek1"/>
+        <w:pStyle w:val="Heading1"/>
         <w:numPr>
           <w:ilvl w:val="0"/>
           <w:numId w:val="0"/>
@@ -3614,7 +3614,7 @@
     </w:p>
     <w:p>
       <w:pPr>
-        <w:pStyle w:val="Spistreci1"/>
+        <w:pStyle w:val="TOC1"/>
         <w:tabs>
           <w:tab w:val="right" w:leader="dot" w:pos="8494"/>
         </w:tabs>
@@ -3644,7 +3644,7 @@
     </w:p>
     <w:p>
       <w:pPr>
-        <w:pStyle w:val="Spistreci1"/>
+        <w:pStyle w:val="TOC1"/>
         <w:tabs>
           <w:tab w:val="right" w:leader="dot" w:pos="8494"/>
         </w:tabs>
@@ -3704,7 +3704,7 @@
     </w:p>
     <w:p>
       <w:pPr>
-        <w:pStyle w:val="Spistreci1"/>
+        <w:pStyle w:val="TOC1"/>
         <w:tabs>
           <w:tab w:val="right" w:leader="dot" w:pos="8494"/>
         </w:tabs>
@@ -3752,7 +3752,7 @@
     </w:p>
     <w:p>
       <w:pPr>
-        <w:pStyle w:val="Spistreci1"/>
+        <w:pStyle w:val="TOC1"/>
         <w:tabs>
           <w:tab w:val="right" w:leader="dot" w:pos="8494"/>
         </w:tabs>
@@ -3794,7 +3794,7 @@
     </w:p>
     <w:p>
       <w:pPr>
-        <w:pStyle w:val="Spistreci1"/>
+        <w:pStyle w:val="TOC1"/>
         <w:tabs>
           <w:tab w:val="right" w:leader="dot" w:pos="8494"/>
         </w:tabs>
@@ -3836,7 +3836,7 @@
     </w:p>
     <w:p>
       <w:pPr>
-        <w:pStyle w:val="Spistreci1"/>
+        <w:pStyle w:val="TOC1"/>
         <w:tabs>
           <w:tab w:val="right" w:leader="dot" w:pos="8494"/>
         </w:tabs>
@@ -3878,7 +3878,7 @@
     </w:p>
     <w:p>
       <w:pPr>
-        <w:pStyle w:val="Spistreci1"/>
+        <w:pStyle w:val="TOC1"/>
         <w:tabs>
           <w:tab w:val="right" w:leader="dot" w:pos="8494"/>
         </w:tabs>
@@ -3920,7 +3920,7 @@
     </w:p>
     <w:p>
       <w:pPr>
-        <w:pStyle w:val="Spistreci1"/>
+        <w:pStyle w:val="TOC1"/>
         <w:tabs>
           <w:tab w:val="right" w:leader="dot" w:pos="8494"/>
         </w:tabs>
@@ -3986,7 +3986,7 @@
     </w:p>
     <w:p>
       <w:pPr>
-        <w:pStyle w:val="Spistreci1"/>
+        <w:pStyle w:val="TOC1"/>
         <w:tabs>
           <w:tab w:val="right" w:leader="dot" w:pos="8494"/>
         </w:tabs>
@@ -4046,7 +4046,7 @@
     </w:p>
     <w:p>
       <w:pPr>
-        <w:pStyle w:val="Spistreci1"/>
+        <w:pStyle w:val="TOC1"/>
         <w:tabs>
           <w:tab w:val="right" w:leader="dot" w:pos="8494"/>
         </w:tabs>
@@ -4082,13 +4082,7 @@
         <w:rPr>
           <w:lang w:val="en-US"/>
         </w:rPr>
-        <w:t xml:space="preserve">Manage airports </w:t>
-      </w:r>
-      <w:r>
-        <w:rPr>
-          <w:lang w:val="en-US"/>
-        </w:rPr>
-        <w:t>screen</w:t>
+        <w:t>Manage airports screen</w:t>
       </w:r>
       <w:r>
         <w:rPr>
@@ -4100,7 +4094,7 @@
     </w:p>
     <w:p>
       <w:pPr>
-        <w:pStyle w:val="Spistreci1"/>
+        <w:pStyle w:val="TOC1"/>
         <w:tabs>
           <w:tab w:val="right" w:leader="dot" w:pos="8494"/>
         </w:tabs>
@@ -4148,7 +4142,7 @@
     </w:p>
     <w:p>
       <w:pPr>
-        <w:pStyle w:val="Spistreci1"/>
+        <w:pStyle w:val="TOC1"/>
         <w:tabs>
           <w:tab w:val="right" w:leader="dot" w:pos="8494"/>
         </w:tabs>
@@ -4196,13 +4190,7 @@
         <w:rPr>
           <w:lang w:val="en-US"/>
         </w:rPr>
-        <w:t xml:space="preserve"> </w:t>
-      </w:r>
-      <w:r>
-        <w:rPr>
-          <w:lang w:val="en-US"/>
-        </w:rPr>
-        <w:t>screen</w:t>
+        <w:t xml:space="preserve"> screen</w:t>
       </w:r>
       <w:r>
         <w:rPr>
@@ -4214,7 +4202,7 @@
     </w:p>
     <w:p>
       <w:pPr>
-        <w:pStyle w:val="Spistreci1"/>
+        <w:pStyle w:val="TOC1"/>
         <w:tabs>
           <w:tab w:val="right" w:leader="dot" w:pos="8494"/>
         </w:tabs>
@@ -4250,13 +4238,7 @@
         <w:rPr>
           <w:lang w:val="en-US"/>
         </w:rPr>
-        <w:t xml:space="preserve">Book a flight </w:t>
-      </w:r>
-      <w:r>
-        <w:rPr>
-          <w:lang w:val="en-US"/>
-        </w:rPr>
-        <w:t>screen</w:t>
+        <w:t>Book a flight screen</w:t>
       </w:r>
       <w:r>
         <w:rPr>
@@ -4268,7 +4250,7 @@
     </w:p>
     <w:p>
       <w:pPr>
-        <w:pStyle w:val="Spistreci1"/>
+        <w:pStyle w:val="TOC1"/>
         <w:tabs>
           <w:tab w:val="right" w:leader="dot" w:pos="8494"/>
         </w:tabs>
@@ -4304,13 +4286,7 @@
         <w:rPr>
           <w:lang w:val="en-US"/>
         </w:rPr>
-        <w:t xml:space="preserve">Fill the personal details </w:t>
-      </w:r>
-      <w:r>
-        <w:rPr>
-          <w:lang w:val="en-US"/>
-        </w:rPr>
-        <w:t>screen</w:t>
+        <w:t>Fill the personal details screen</w:t>
       </w:r>
       <w:r>
         <w:rPr>
@@ -4322,7 +4298,7 @@
     </w:p>
     <w:p>
       <w:pPr>
-        <w:pStyle w:val="Spistreci1"/>
+        <w:pStyle w:val="TOC1"/>
         <w:tabs>
           <w:tab w:val="right" w:leader="dot" w:pos="8494"/>
         </w:tabs>
@@ -4354,8 +4330,6 @@
         </w:rPr>
         <w:t>Book a flight t</w:t>
       </w:r>
-      <w:bookmarkStart w:id="5" w:name="_GoBack"/>
-      <w:bookmarkEnd w:id="5"/>
       <w:r>
         <w:rPr>
           <w:lang w:val="en-US"/>
@@ -4447,7 +4421,7 @@
     </w:p>
     <w:p>
       <w:pPr>
-        <w:pStyle w:val="Nagwek1"/>
+        <w:pStyle w:val="Heading1"/>
         <w:numPr>
           <w:ilvl w:val="0"/>
           <w:numId w:val="0"/>
@@ -4457,8 +4431,8 @@
           <w:lang w:val="en-US"/>
         </w:rPr>
       </w:pPr>
-      <w:bookmarkStart w:id="6" w:name="_Toc515579850"/>
-      <w:bookmarkStart w:id="7" w:name="_Toc516008724"/>
+      <w:bookmarkStart w:id="5" w:name="_Toc515579850"/>
+      <w:bookmarkStart w:id="6" w:name="_Toc516008724"/>
       <w:r>
         <w:rPr>
           <w:lang w:val="en-US"/>
@@ -4478,8 +4452,8 @@
         </w:rPr>
         <w:t>ummary</w:t>
       </w:r>
+      <w:bookmarkEnd w:id="5"/>
       <w:bookmarkEnd w:id="6"/>
-      <w:bookmarkEnd w:id="7"/>
     </w:p>
     <w:bookmarkEnd w:id="0"/>
     <w:p>
@@ -4648,7 +4622,7 @@
     </w:p>
     <w:p>
       <w:pPr>
-        <w:pStyle w:val="Nagwek1"/>
+        <w:pStyle w:val="Heading1"/>
         <w:numPr>
           <w:ilvl w:val="0"/>
           <w:numId w:val="0"/>
@@ -4680,7 +4654,7 @@
     </w:p>
     <w:p>
       <w:pPr>
-        <w:pStyle w:val="Nagwek1"/>
+        <w:pStyle w:val="Heading1"/>
         <w:numPr>
           <w:ilvl w:val="0"/>
           <w:numId w:val="0"/>
@@ -4690,7 +4664,7 @@
           <w:lang w:val="en-US"/>
         </w:rPr>
       </w:pPr>
-      <w:bookmarkStart w:id="8" w:name="_Toc516008725"/>
+      <w:bookmarkStart w:id="7" w:name="_Toc516008725"/>
       <w:r>
         <w:rPr>
           <w:lang w:val="en-US"/>
@@ -4698,7 +4672,7 @@
         <w:lastRenderedPageBreak/>
         <w:t>Abstract</w:t>
       </w:r>
-      <w:bookmarkEnd w:id="8"/>
+      <w:bookmarkEnd w:id="7"/>
     </w:p>
     <w:p>
       <w:pPr>
@@ -5052,7 +5026,7 @@
     </w:p>
     <w:p>
       <w:pPr>
-        <w:pStyle w:val="Nagwek1"/>
+        <w:pStyle w:val="Heading1"/>
         <w:rPr>
           <w:lang w:val="en-US"/>
         </w:rPr>
@@ -5071,13 +5045,13 @@
     </w:p>
     <w:p>
       <w:pPr>
-        <w:pStyle w:val="Nagwek1"/>
-        <w:rPr>
-          <w:lang w:val="en-US"/>
-        </w:rPr>
-      </w:pPr>
-      <w:bookmarkStart w:id="9" w:name="_Toc515579851"/>
-      <w:bookmarkStart w:id="10" w:name="_Toc516008726"/>
+        <w:pStyle w:val="Heading1"/>
+        <w:rPr>
+          <w:lang w:val="en-US"/>
+        </w:rPr>
+      </w:pPr>
+      <w:bookmarkStart w:id="8" w:name="_Toc515579851"/>
+      <w:bookmarkStart w:id="9" w:name="_Toc516008726"/>
       <w:r>
         <w:rPr>
           <w:lang w:val="en-US"/>
@@ -5085,8 +5059,8 @@
         <w:lastRenderedPageBreak/>
         <w:t>Introduction</w:t>
       </w:r>
+      <w:bookmarkEnd w:id="8"/>
       <w:bookmarkEnd w:id="9"/>
-      <w:bookmarkEnd w:id="10"/>
     </w:p>
     <w:p>
       <w:pPr>
@@ -5526,13 +5500,13 @@
     </w:p>
     <w:p>
       <w:pPr>
-        <w:pStyle w:val="Nagwek1"/>
-        <w:rPr>
-          <w:lang w:val="en-US"/>
-        </w:rPr>
-      </w:pPr>
-      <w:bookmarkStart w:id="11" w:name="_Toc515579852"/>
-      <w:bookmarkStart w:id="12" w:name="_Toc516008727"/>
+        <w:pStyle w:val="Heading1"/>
+        <w:rPr>
+          <w:lang w:val="en-US"/>
+        </w:rPr>
+      </w:pPr>
+      <w:bookmarkStart w:id="10" w:name="_Toc515579852"/>
+      <w:bookmarkStart w:id="11" w:name="_Toc516008727"/>
       <w:r>
         <w:rPr>
           <w:lang w:val="en-US"/>
@@ -5540,8 +5514,8 @@
         <w:lastRenderedPageBreak/>
         <w:t>Theory/literature survey</w:t>
       </w:r>
+      <w:bookmarkEnd w:id="10"/>
       <w:bookmarkEnd w:id="11"/>
-      <w:bookmarkEnd w:id="12"/>
     </w:p>
     <w:p>
       <w:pPr>
@@ -5586,7 +5560,7 @@
     </w:p>
     <w:p>
       <w:pPr>
-        <w:pStyle w:val="Akapitzlist"/>
+        <w:pStyle w:val="ListParagraph"/>
         <w:numPr>
           <w:ilvl w:val="0"/>
           <w:numId w:val="6"/>
@@ -5604,7 +5578,7 @@
     </w:p>
     <w:p>
       <w:pPr>
-        <w:pStyle w:val="Akapitzlist"/>
+        <w:pStyle w:val="ListParagraph"/>
         <w:numPr>
           <w:ilvl w:val="0"/>
           <w:numId w:val="6"/>
@@ -5622,7 +5596,7 @@
     </w:p>
     <w:p>
       <w:pPr>
-        <w:pStyle w:val="Akapitzlist"/>
+        <w:pStyle w:val="ListParagraph"/>
         <w:numPr>
           <w:ilvl w:val="1"/>
           <w:numId w:val="6"/>
@@ -5640,7 +5614,7 @@
     </w:p>
     <w:p>
       <w:pPr>
-        <w:pStyle w:val="Akapitzlist"/>
+        <w:pStyle w:val="ListParagraph"/>
         <w:numPr>
           <w:ilvl w:val="1"/>
           <w:numId w:val="6"/>
@@ -5658,7 +5632,7 @@
     </w:p>
     <w:p>
       <w:pPr>
-        <w:pStyle w:val="Akapitzlist"/>
+        <w:pStyle w:val="ListParagraph"/>
         <w:numPr>
           <w:ilvl w:val="0"/>
           <w:numId w:val="6"/>
@@ -5682,7 +5656,7 @@
     </w:p>
     <w:p>
       <w:pPr>
-        <w:pStyle w:val="Akapitzlist"/>
+        <w:pStyle w:val="ListParagraph"/>
         <w:numPr>
           <w:ilvl w:val="1"/>
           <w:numId w:val="6"/>
@@ -5700,7 +5674,7 @@
     </w:p>
     <w:p>
       <w:pPr>
-        <w:pStyle w:val="Akapitzlist"/>
+        <w:pStyle w:val="ListParagraph"/>
         <w:numPr>
           <w:ilvl w:val="1"/>
           <w:numId w:val="6"/>
@@ -5730,7 +5704,7 @@
     </w:p>
     <w:p>
       <w:pPr>
-        <w:pStyle w:val="Akapitzlist"/>
+        <w:pStyle w:val="ListParagraph"/>
         <w:numPr>
           <w:ilvl w:val="1"/>
           <w:numId w:val="6"/>
@@ -5858,13 +5832,13 @@
     </w:p>
     <w:p>
       <w:pPr>
-        <w:pStyle w:val="Nagwek1"/>
-        <w:rPr>
-          <w:lang w:val="en-US"/>
-        </w:rPr>
-      </w:pPr>
-      <w:bookmarkStart w:id="13" w:name="_Toc515579853"/>
-      <w:bookmarkStart w:id="14" w:name="_Toc516008728"/>
+        <w:pStyle w:val="Heading1"/>
+        <w:rPr>
+          <w:lang w:val="en-US"/>
+        </w:rPr>
+      </w:pPr>
+      <w:bookmarkStart w:id="12" w:name="_Toc515579853"/>
+      <w:bookmarkStart w:id="13" w:name="_Toc516008728"/>
       <w:r>
         <w:rPr>
           <w:lang w:val="en-US"/>
@@ -5872,8 +5846,8 @@
         <w:lastRenderedPageBreak/>
         <w:t>Methods</w:t>
       </w:r>
+      <w:bookmarkEnd w:id="12"/>
       <w:bookmarkEnd w:id="13"/>
-      <w:bookmarkEnd w:id="14"/>
     </w:p>
     <w:p>
       <w:pPr>
@@ -6021,7 +5995,7 @@
     </w:p>
     <w:p>
       <w:pPr>
-        <w:pStyle w:val="Akapitzlist"/>
+        <w:pStyle w:val="ListParagraph"/>
         <w:numPr>
           <w:ilvl w:val="0"/>
           <w:numId w:val="7"/>
@@ -6039,7 +6013,7 @@
     </w:p>
     <w:p>
       <w:pPr>
-        <w:pStyle w:val="Akapitzlist"/>
+        <w:pStyle w:val="ListParagraph"/>
         <w:numPr>
           <w:ilvl w:val="0"/>
           <w:numId w:val="7"/>
@@ -6057,7 +6031,7 @@
     </w:p>
     <w:p>
       <w:pPr>
-        <w:pStyle w:val="Akapitzlist"/>
+        <w:pStyle w:val="ListParagraph"/>
         <w:numPr>
           <w:ilvl w:val="0"/>
           <w:numId w:val="7"/>
@@ -6075,7 +6049,7 @@
     </w:p>
     <w:p>
       <w:pPr>
-        <w:pStyle w:val="Akapitzlist"/>
+        <w:pStyle w:val="ListParagraph"/>
         <w:numPr>
           <w:ilvl w:val="0"/>
           <w:numId w:val="7"/>
@@ -6479,13 +6453,13 @@
     </w:p>
     <w:p>
       <w:pPr>
-        <w:pStyle w:val="Nagwek2"/>
-        <w:rPr>
-          <w:lang w:val="en-US"/>
-        </w:rPr>
-      </w:pPr>
-      <w:bookmarkStart w:id="15" w:name="_Toc515579854"/>
-      <w:bookmarkStart w:id="16" w:name="_Toc516008729"/>
+        <w:pStyle w:val="Heading2"/>
+        <w:rPr>
+          <w:lang w:val="en-US"/>
+        </w:rPr>
+      </w:pPr>
+      <w:bookmarkStart w:id="14" w:name="_Toc515579854"/>
+      <w:bookmarkStart w:id="15" w:name="_Toc516008729"/>
       <w:r>
         <w:rPr>
           <w:lang w:val="en-US"/>
@@ -6493,30 +6467,30 @@
         <w:lastRenderedPageBreak/>
         <w:t>Analysis</w:t>
       </w:r>
+      <w:bookmarkEnd w:id="14"/>
       <w:bookmarkEnd w:id="15"/>
+    </w:p>
+    <w:p>
+      <w:pPr>
+        <w:pStyle w:val="Heading3"/>
+        <w:rPr>
+          <w:lang w:val="en-US"/>
+        </w:rPr>
+      </w:pPr>
+      <w:bookmarkStart w:id="16" w:name="_Toc515579855"/>
+      <w:bookmarkStart w:id="17" w:name="_Toc516008730"/>
+      <w:r>
+        <w:rPr>
+          <w:lang w:val="en-US"/>
+        </w:rPr>
+        <w:t>Requirements</w:t>
+      </w:r>
       <w:bookmarkEnd w:id="16"/>
-    </w:p>
-    <w:p>
-      <w:pPr>
-        <w:pStyle w:val="Nagwek3"/>
-        <w:rPr>
-          <w:lang w:val="en-US"/>
-        </w:rPr>
-      </w:pPr>
-      <w:bookmarkStart w:id="17" w:name="_Toc515579855"/>
-      <w:bookmarkStart w:id="18" w:name="_Toc516008730"/>
-      <w:r>
-        <w:rPr>
-          <w:lang w:val="en-US"/>
-        </w:rPr>
-        <w:t>Requirements</w:t>
-      </w:r>
       <w:bookmarkEnd w:id="17"/>
-      <w:bookmarkEnd w:id="18"/>
-    </w:p>
-    <w:p>
-      <w:pPr>
-        <w:pStyle w:val="Nagwek4"/>
+    </w:p>
+    <w:p>
+      <w:pPr>
+        <w:pStyle w:val="Heading4"/>
         <w:rPr>
           <w:lang w:val="en-US"/>
         </w:rPr>
@@ -6537,7 +6511,7 @@
     </w:p>
     <w:p>
       <w:pPr>
-        <w:pStyle w:val="Akapitzlist"/>
+        <w:pStyle w:val="ListParagraph"/>
         <w:numPr>
           <w:ilvl w:val="0"/>
           <w:numId w:val="4"/>
@@ -6570,7 +6544,7 @@
     </w:p>
     <w:p>
       <w:pPr>
-        <w:pStyle w:val="Akapitzlist"/>
+        <w:pStyle w:val="ListParagraph"/>
         <w:numPr>
           <w:ilvl w:val="0"/>
           <w:numId w:val="4"/>
@@ -6603,7 +6577,7 @@
     </w:p>
     <w:p>
       <w:pPr>
-        <w:pStyle w:val="Akapitzlist"/>
+        <w:pStyle w:val="ListParagraph"/>
         <w:numPr>
           <w:ilvl w:val="0"/>
           <w:numId w:val="4"/>
@@ -6636,7 +6610,7 @@
     </w:p>
     <w:p>
       <w:pPr>
-        <w:pStyle w:val="Akapitzlist"/>
+        <w:pStyle w:val="ListParagraph"/>
         <w:numPr>
           <w:ilvl w:val="0"/>
           <w:numId w:val="4"/>
@@ -6669,7 +6643,7 @@
     </w:p>
     <w:p>
       <w:pPr>
-        <w:pStyle w:val="Akapitzlist"/>
+        <w:pStyle w:val="ListParagraph"/>
         <w:numPr>
           <w:ilvl w:val="0"/>
           <w:numId w:val="4"/>
@@ -6702,7 +6676,7 @@
     </w:p>
     <w:p>
       <w:pPr>
-        <w:pStyle w:val="Akapitzlist"/>
+        <w:pStyle w:val="ListParagraph"/>
         <w:numPr>
           <w:ilvl w:val="0"/>
           <w:numId w:val="4"/>
@@ -6721,7 +6695,7 @@
     </w:p>
     <w:p>
       <w:pPr>
-        <w:pStyle w:val="Akapitzlist"/>
+        <w:pStyle w:val="ListParagraph"/>
         <w:numPr>
           <w:ilvl w:val="0"/>
           <w:numId w:val="4"/>
@@ -6740,7 +6714,7 @@
     </w:p>
     <w:p>
       <w:pPr>
-        <w:pStyle w:val="Akapitzlist"/>
+        <w:pStyle w:val="ListParagraph"/>
         <w:numPr>
           <w:ilvl w:val="0"/>
           <w:numId w:val="4"/>
@@ -6759,7 +6733,7 @@
     </w:p>
     <w:p>
       <w:pPr>
-        <w:pStyle w:val="Akapitzlist"/>
+        <w:pStyle w:val="ListParagraph"/>
         <w:numPr>
           <w:ilvl w:val="0"/>
           <w:numId w:val="4"/>
@@ -6792,7 +6766,7 @@
     </w:p>
     <w:p>
       <w:pPr>
-        <w:pStyle w:val="Akapitzlist"/>
+        <w:pStyle w:val="ListParagraph"/>
         <w:numPr>
           <w:ilvl w:val="0"/>
           <w:numId w:val="4"/>
@@ -6825,7 +6799,7 @@
     </w:p>
     <w:p>
       <w:pPr>
-        <w:pStyle w:val="Akapitzlist"/>
+        <w:pStyle w:val="ListParagraph"/>
         <w:numPr>
           <w:ilvl w:val="0"/>
           <w:numId w:val="4"/>
@@ -6858,7 +6832,7 @@
     </w:p>
     <w:p>
       <w:pPr>
-        <w:pStyle w:val="Akapitzlist"/>
+        <w:pStyle w:val="ListParagraph"/>
         <w:numPr>
           <w:ilvl w:val="0"/>
           <w:numId w:val="4"/>
@@ -6891,7 +6865,7 @@
     </w:p>
     <w:p>
       <w:pPr>
-        <w:pStyle w:val="Akapitzlist"/>
+        <w:pStyle w:val="ListParagraph"/>
         <w:numPr>
           <w:ilvl w:val="0"/>
           <w:numId w:val="4"/>
@@ -6910,7 +6884,7 @@
     </w:p>
     <w:p>
       <w:pPr>
-        <w:pStyle w:val="Akapitzlist"/>
+        <w:pStyle w:val="ListParagraph"/>
         <w:numPr>
           <w:ilvl w:val="0"/>
           <w:numId w:val="4"/>
@@ -6929,7 +6903,7 @@
     </w:p>
     <w:p>
       <w:pPr>
-        <w:pStyle w:val="Akapitzlist"/>
+        <w:pStyle w:val="ListParagraph"/>
         <w:numPr>
           <w:ilvl w:val="0"/>
           <w:numId w:val="4"/>
@@ -6948,7 +6922,7 @@
     </w:p>
     <w:p>
       <w:pPr>
-        <w:pStyle w:val="Akapitzlist"/>
+        <w:pStyle w:val="ListParagraph"/>
         <w:numPr>
           <w:ilvl w:val="0"/>
           <w:numId w:val="4"/>
@@ -6981,7 +6955,7 @@
     </w:p>
     <w:p>
       <w:pPr>
-        <w:pStyle w:val="Akapitzlist"/>
+        <w:pStyle w:val="ListParagraph"/>
         <w:numPr>
           <w:ilvl w:val="0"/>
           <w:numId w:val="4"/>
@@ -7000,7 +6974,7 @@
     </w:p>
     <w:p>
       <w:pPr>
-        <w:pStyle w:val="Akapitzlist"/>
+        <w:pStyle w:val="ListParagraph"/>
         <w:numPr>
           <w:ilvl w:val="0"/>
           <w:numId w:val="4"/>
@@ -7033,7 +7007,7 @@
     </w:p>
     <w:p>
       <w:pPr>
-        <w:pStyle w:val="Akapitzlist"/>
+        <w:pStyle w:val="ListParagraph"/>
         <w:numPr>
           <w:ilvl w:val="0"/>
           <w:numId w:val="4"/>
@@ -7066,7 +7040,7 @@
     </w:p>
     <w:p>
       <w:pPr>
-        <w:pStyle w:val="Akapitzlist"/>
+        <w:pStyle w:val="ListParagraph"/>
         <w:numPr>
           <w:ilvl w:val="0"/>
           <w:numId w:val="4"/>
@@ -7085,7 +7059,7 @@
     </w:p>
     <w:p>
       <w:pPr>
-        <w:pStyle w:val="Akapitzlist"/>
+        <w:pStyle w:val="ListParagraph"/>
         <w:numPr>
           <w:ilvl w:val="0"/>
           <w:numId w:val="4"/>
@@ -7119,7 +7093,7 @@
     </w:p>
     <w:p>
       <w:pPr>
-        <w:pStyle w:val="Nagwek4"/>
+        <w:pStyle w:val="Heading4"/>
         <w:rPr>
           <w:lang w:val="en-US"/>
         </w:rPr>
@@ -7140,7 +7114,7 @@
     </w:p>
     <w:p>
       <w:pPr>
-        <w:pStyle w:val="Akapitzlist"/>
+        <w:pStyle w:val="ListParagraph"/>
         <w:numPr>
           <w:ilvl w:val="0"/>
           <w:numId w:val="4"/>
@@ -7173,7 +7147,7 @@
     </w:p>
     <w:p>
       <w:pPr>
-        <w:pStyle w:val="Akapitzlist"/>
+        <w:pStyle w:val="ListParagraph"/>
         <w:numPr>
           <w:ilvl w:val="0"/>
           <w:numId w:val="4"/>
@@ -7206,7 +7180,7 @@
     </w:p>
     <w:p>
       <w:pPr>
-        <w:pStyle w:val="Akapitzlist"/>
+        <w:pStyle w:val="ListParagraph"/>
         <w:numPr>
           <w:ilvl w:val="0"/>
           <w:numId w:val="4"/>
@@ -7239,7 +7213,7 @@
     </w:p>
     <w:p>
       <w:pPr>
-        <w:pStyle w:val="Akapitzlist"/>
+        <w:pStyle w:val="ListParagraph"/>
         <w:numPr>
           <w:ilvl w:val="0"/>
           <w:numId w:val="4"/>
@@ -7272,7 +7246,7 @@
     </w:p>
     <w:p>
       <w:pPr>
-        <w:pStyle w:val="Akapitzlist"/>
+        <w:pStyle w:val="ListParagraph"/>
         <w:numPr>
           <w:ilvl w:val="0"/>
           <w:numId w:val="4"/>
@@ -7305,7 +7279,7 @@
     </w:p>
     <w:p>
       <w:pPr>
-        <w:pStyle w:val="Akapitzlist"/>
+        <w:pStyle w:val="ListParagraph"/>
         <w:numPr>
           <w:ilvl w:val="0"/>
           <w:numId w:val="4"/>
@@ -7339,13 +7313,13 @@
     <w:p/>
     <w:p>
       <w:pPr>
-        <w:pStyle w:val="Nagwek3"/>
-        <w:rPr>
-          <w:lang w:val="en-US"/>
-        </w:rPr>
-      </w:pPr>
-      <w:bookmarkStart w:id="19" w:name="_Toc515579856"/>
-      <w:bookmarkStart w:id="20" w:name="_Toc516008731"/>
+        <w:pStyle w:val="Heading3"/>
+        <w:rPr>
+          <w:lang w:val="en-US"/>
+        </w:rPr>
+      </w:pPr>
+      <w:bookmarkStart w:id="18" w:name="_Toc515579856"/>
+      <w:bookmarkStart w:id="19" w:name="_Toc516008731"/>
       <w:r>
         <w:rPr>
           <w:lang w:val="en-US"/>
@@ -7364,8 +7338,8 @@
         </w:rPr>
         <w:t>ase diagram</w:t>
       </w:r>
+      <w:bookmarkEnd w:id="18"/>
       <w:bookmarkEnd w:id="19"/>
-      <w:bookmarkEnd w:id="20"/>
     </w:p>
     <w:p>
       <w:pPr>
@@ -7416,7 +7390,7 @@
                         <w:txbxContent>
                           <w:p>
                             <w:pPr>
-                              <w:pStyle w:val="Legenda"/>
+                              <w:pStyle w:val="Caption"/>
                               <w:rPr>
                                 <w:b/>
                                 <w:bCs/>
@@ -7483,7 +7457,7 @@
                   <w:txbxContent>
                     <w:p>
                       <w:pPr>
-                        <w:pStyle w:val="Legenda"/>
+                        <w:pStyle w:val="Caption"/>
                         <w:rPr>
                           <w:b/>
                           <w:bCs/>
@@ -7633,7 +7607,7 @@
     </w:p>
     <w:p>
       <w:pPr>
-        <w:pStyle w:val="Akapitzlist"/>
+        <w:pStyle w:val="ListParagraph"/>
         <w:numPr>
           <w:ilvl w:val="0"/>
           <w:numId w:val="5"/>
@@ -7664,7 +7638,7 @@
     </w:p>
     <w:p>
       <w:pPr>
-        <w:pStyle w:val="Akapitzlist"/>
+        <w:pStyle w:val="ListParagraph"/>
         <w:numPr>
           <w:ilvl w:val="0"/>
           <w:numId w:val="5"/>
@@ -7689,7 +7663,7 @@
     </w:p>
     <w:p>
       <w:pPr>
-        <w:pStyle w:val="Akapitzlist"/>
+        <w:pStyle w:val="ListParagraph"/>
         <w:numPr>
           <w:ilvl w:val="0"/>
           <w:numId w:val="5"/>
@@ -7714,7 +7688,7 @@
     </w:p>
     <w:p>
       <w:pPr>
-        <w:pStyle w:val="Akapitzlist"/>
+        <w:pStyle w:val="ListParagraph"/>
         <w:numPr>
           <w:ilvl w:val="0"/>
           <w:numId w:val="5"/>
@@ -7739,7 +7713,7 @@
     </w:p>
     <w:p>
       <w:pPr>
-        <w:pStyle w:val="Akapitzlist"/>
+        <w:pStyle w:val="ListParagraph"/>
         <w:numPr>
           <w:ilvl w:val="0"/>
           <w:numId w:val="5"/>
@@ -7764,7 +7738,7 @@
     </w:p>
     <w:p>
       <w:pPr>
-        <w:pStyle w:val="Akapitzlist"/>
+        <w:pStyle w:val="ListParagraph"/>
         <w:numPr>
           <w:ilvl w:val="0"/>
           <w:numId w:val="5"/>
@@ -7789,7 +7763,7 @@
     </w:p>
     <w:p>
       <w:pPr>
-        <w:pStyle w:val="Akapitzlist"/>
+        <w:pStyle w:val="ListParagraph"/>
         <w:numPr>
           <w:ilvl w:val="0"/>
           <w:numId w:val="5"/>
@@ -7931,13 +7905,13 @@
     </w:p>
     <w:p>
       <w:pPr>
-        <w:pStyle w:val="Nagwek3"/>
-        <w:rPr>
-          <w:lang w:val="en-US"/>
-        </w:rPr>
-      </w:pPr>
-      <w:bookmarkStart w:id="21" w:name="_Toc515579857"/>
-      <w:bookmarkStart w:id="22" w:name="_Toc516008732"/>
+        <w:pStyle w:val="Heading3"/>
+        <w:rPr>
+          <w:lang w:val="en-US"/>
+        </w:rPr>
+      </w:pPr>
+      <w:bookmarkStart w:id="20" w:name="_Toc515579857"/>
+      <w:bookmarkStart w:id="21" w:name="_Toc516008732"/>
       <w:r>
         <w:rPr>
           <w:lang w:val="en-US"/>
@@ -7945,12 +7919,12 @@
         <w:lastRenderedPageBreak/>
         <w:t>Use case description</w:t>
       </w:r>
+      <w:bookmarkEnd w:id="20"/>
       <w:bookmarkEnd w:id="21"/>
-      <w:bookmarkEnd w:id="22"/>
     </w:p>
     <w:tbl>
       <w:tblPr>
-        <w:tblStyle w:val="Tabela-Siatka"/>
+        <w:tblStyle w:val="TableGrid"/>
         <w:tblW w:w="0" w:type="auto"/>
         <w:tblLook w:val="04A0" w:firstRow="1" w:lastRow="0" w:firstColumn="1" w:lastColumn="0" w:noHBand="0" w:noVBand="1"/>
       </w:tblPr>
@@ -8439,7 +8413,7 @@
     </w:tbl>
     <w:p>
       <w:pPr>
-        <w:pStyle w:val="Legenda"/>
+        <w:pStyle w:val="Caption"/>
         <w:jc w:val="right"/>
       </w:pPr>
       <w:r>
@@ -8490,13 +8464,13 @@
     </w:p>
     <w:p>
       <w:pPr>
-        <w:pStyle w:val="Nagwek3"/>
-        <w:rPr>
-          <w:lang w:val="en-US"/>
-        </w:rPr>
-      </w:pPr>
-      <w:bookmarkStart w:id="23" w:name="_Toc515579858"/>
-      <w:bookmarkStart w:id="24" w:name="_Toc516008733"/>
+        <w:pStyle w:val="Heading3"/>
+        <w:rPr>
+          <w:lang w:val="en-US"/>
+        </w:rPr>
+      </w:pPr>
+      <w:bookmarkStart w:id="22" w:name="_Toc515579858"/>
+      <w:bookmarkStart w:id="23" w:name="_Toc516008733"/>
       <w:r>
         <w:rPr>
           <w:noProof/>
@@ -8609,7 +8583,7 @@
                         <w:txbxContent>
                           <w:p>
                             <w:pPr>
-                              <w:pStyle w:val="Legenda"/>
+                              <w:pStyle w:val="Caption"/>
                               <w:rPr>
                                 <w:b/>
                                 <w:bCs/>
@@ -8666,7 +8640,7 @@
                   <w:txbxContent>
                     <w:p>
                       <w:pPr>
-                        <w:pStyle w:val="Legenda"/>
+                        <w:pStyle w:val="Caption"/>
                         <w:rPr>
                           <w:b/>
                           <w:bCs/>
@@ -8716,8 +8690,8 @@
         </w:rPr>
         <w:t>Activity diagram</w:t>
       </w:r>
+      <w:bookmarkEnd w:id="22"/>
       <w:bookmarkEnd w:id="23"/>
-      <w:bookmarkEnd w:id="24"/>
     </w:p>
     <w:p>
       <w:pPr>
@@ -8748,7 +8722,7 @@
     </w:p>
     <w:p>
       <w:pPr>
-        <w:pStyle w:val="Akapitzlist"/>
+        <w:pStyle w:val="ListParagraph"/>
         <w:numPr>
           <w:ilvl w:val="0"/>
           <w:numId w:val="11"/>
@@ -8778,7 +8752,7 @@
     </w:p>
     <w:p>
       <w:pPr>
-        <w:pStyle w:val="Akapitzlist"/>
+        <w:pStyle w:val="ListParagraph"/>
         <w:numPr>
           <w:ilvl w:val="0"/>
           <w:numId w:val="11"/>
@@ -8796,7 +8770,7 @@
     </w:p>
     <w:p>
       <w:pPr>
-        <w:pStyle w:val="Akapitzlist"/>
+        <w:pStyle w:val="ListParagraph"/>
         <w:numPr>
           <w:ilvl w:val="1"/>
           <w:numId w:val="11"/>
@@ -8844,7 +8818,7 @@
     </w:p>
     <w:p>
       <w:pPr>
-        <w:pStyle w:val="Akapitzlist"/>
+        <w:pStyle w:val="ListParagraph"/>
         <w:numPr>
           <w:ilvl w:val="1"/>
           <w:numId w:val="11"/>
@@ -8862,7 +8836,7 @@
     </w:p>
     <w:p>
       <w:pPr>
-        <w:pStyle w:val="Akapitzlist"/>
+        <w:pStyle w:val="ListParagraph"/>
         <w:numPr>
           <w:ilvl w:val="0"/>
           <w:numId w:val="11"/>
@@ -8880,7 +8854,7 @@
     </w:p>
     <w:p>
       <w:pPr>
-        <w:pStyle w:val="Akapitzlist"/>
+        <w:pStyle w:val="ListParagraph"/>
         <w:numPr>
           <w:ilvl w:val="1"/>
           <w:numId w:val="11"/>
@@ -8898,7 +8872,7 @@
     </w:p>
     <w:p>
       <w:pPr>
-        <w:pStyle w:val="Akapitzlist"/>
+        <w:pStyle w:val="ListParagraph"/>
         <w:numPr>
           <w:ilvl w:val="1"/>
           <w:numId w:val="11"/>
@@ -8916,21 +8890,21 @@
     </w:p>
     <w:p>
       <w:pPr>
-        <w:pStyle w:val="Nagwek3"/>
-        <w:rPr>
-          <w:lang w:val="en-US"/>
-        </w:rPr>
-      </w:pPr>
-      <w:bookmarkStart w:id="25" w:name="_Toc515579859"/>
-      <w:bookmarkStart w:id="26" w:name="_Toc516008734"/>
+        <w:pStyle w:val="Heading3"/>
+        <w:rPr>
+          <w:lang w:val="en-US"/>
+        </w:rPr>
+      </w:pPr>
+      <w:bookmarkStart w:id="24" w:name="_Toc515579859"/>
+      <w:bookmarkStart w:id="25" w:name="_Toc516008734"/>
       <w:r>
         <w:rPr>
           <w:lang w:val="en-US"/>
         </w:rPr>
         <w:t>Analysis class diagram</w:t>
       </w:r>
+      <w:bookmarkEnd w:id="24"/>
       <w:bookmarkEnd w:id="25"/>
-      <w:bookmarkEnd w:id="26"/>
     </w:p>
     <w:p>
       <w:pPr>
@@ -9066,13 +9040,13 @@
     </w:p>
     <w:p>
       <w:pPr>
-        <w:pStyle w:val="Nagwek2"/>
-        <w:rPr>
-          <w:lang w:val="en-US"/>
-        </w:rPr>
-      </w:pPr>
-      <w:bookmarkStart w:id="27" w:name="_Toc515579860"/>
-      <w:bookmarkStart w:id="28" w:name="_Toc516008735"/>
+        <w:pStyle w:val="Heading2"/>
+        <w:rPr>
+          <w:lang w:val="en-US"/>
+        </w:rPr>
+      </w:pPr>
+      <w:bookmarkStart w:id="26" w:name="_Toc515579860"/>
+      <w:bookmarkStart w:id="27" w:name="_Toc516008735"/>
       <w:r>
         <w:rPr>
           <w:lang w:val="en-US"/>
@@ -9080,37 +9054,37 @@
         <w:lastRenderedPageBreak/>
         <w:t>Design</w:t>
       </w:r>
+      <w:bookmarkEnd w:id="26"/>
       <w:bookmarkEnd w:id="27"/>
+    </w:p>
+    <w:p>
+      <w:pPr>
+        <w:pStyle w:val="Heading3"/>
+        <w:rPr>
+          <w:lang w:val="en-US"/>
+        </w:rPr>
+      </w:pPr>
+      <w:bookmarkStart w:id="28" w:name="_Toc515579861"/>
+      <w:bookmarkStart w:id="29" w:name="_Toc516008736"/>
+      <w:r>
+        <w:rPr>
+          <w:lang w:val="en-US"/>
+        </w:rPr>
+        <w:t>Design class diagram</w:t>
+      </w:r>
       <w:bookmarkEnd w:id="28"/>
-    </w:p>
-    <w:p>
-      <w:pPr>
-        <w:pStyle w:val="Nagwek3"/>
-        <w:rPr>
-          <w:lang w:val="en-US"/>
-        </w:rPr>
-      </w:pPr>
-      <w:bookmarkStart w:id="29" w:name="_Toc515579861"/>
-      <w:bookmarkStart w:id="30" w:name="_Toc516008736"/>
-      <w:r>
-        <w:rPr>
-          <w:lang w:val="en-US"/>
-        </w:rPr>
-        <w:t>Design class diagram</w:t>
-      </w:r>
       <w:bookmarkEnd w:id="29"/>
+    </w:p>
+    <w:p>
+      <w:pPr>
+        <w:pStyle w:val="Heading3"/>
+      </w:pPr>
+      <w:bookmarkStart w:id="30" w:name="_Toc516008737"/>
+      <w:bookmarkStart w:id="31" w:name="_Toc515579862"/>
+      <w:r>
+        <w:t>TCP connection diagram</w:t>
+      </w:r>
       <w:bookmarkEnd w:id="30"/>
-    </w:p>
-    <w:p>
-      <w:pPr>
-        <w:pStyle w:val="Nagwek3"/>
-      </w:pPr>
-      <w:bookmarkStart w:id="31" w:name="_Toc515579862"/>
-      <w:bookmarkStart w:id="32" w:name="_Toc516008737"/>
-      <w:r>
-        <w:t>TCP connection diagram</w:t>
-      </w:r>
-      <w:bookmarkEnd w:id="32"/>
     </w:p>
     <w:p/>
     <w:p>
@@ -9208,7 +9182,7 @@
                         <w:txbxContent>
                           <w:p>
                             <w:pPr>
-                              <w:pStyle w:val="Legenda"/>
+                              <w:pStyle w:val="Caption"/>
                               <w:jc w:val="right"/>
                               <w:rPr>
                                 <w:noProof/>
@@ -9261,7 +9235,7 @@
                   <w:txbxContent>
                     <w:p>
                       <w:pPr>
-                        <w:pStyle w:val="Legenda"/>
+                        <w:pStyle w:val="Caption"/>
                         <w:jc w:val="right"/>
                         <w:rPr>
                           <w:noProof/>
@@ -9373,7 +9347,7 @@
     </w:p>
     <w:p>
       <w:pPr>
-        <w:pStyle w:val="Nagwek3"/>
+        <w:pStyle w:val="Heading3"/>
         <w:numPr>
           <w:ilvl w:val="0"/>
           <w:numId w:val="0"/>
@@ -9393,12 +9367,12 @@
     </w:p>
     <w:p>
       <w:pPr>
-        <w:pStyle w:val="Nagwek3"/>
-        <w:rPr>
-          <w:lang w:val="en-US"/>
-        </w:rPr>
-      </w:pPr>
-      <w:bookmarkStart w:id="33" w:name="_Toc516008738"/>
+        <w:pStyle w:val="Heading3"/>
+        <w:rPr>
+          <w:lang w:val="en-US"/>
+        </w:rPr>
+      </w:pPr>
+      <w:bookmarkStart w:id="32" w:name="_Toc516008738"/>
       <w:r>
         <w:rPr>
           <w:lang w:val="en-US"/>
@@ -9407,7 +9381,7 @@
         <w:t>Sequence diagram</w:t>
       </w:r>
       <w:bookmarkEnd w:id="31"/>
-      <w:bookmarkEnd w:id="33"/>
+      <w:bookmarkEnd w:id="32"/>
     </w:p>
     <w:p>
       <w:pPr>
@@ -9662,7 +9636,7 @@
                         <w:txbxContent>
                           <w:p>
                             <w:pPr>
-                              <w:pStyle w:val="Legenda"/>
+                              <w:pStyle w:val="Caption"/>
                               <w:ind w:left="5216" w:firstLine="1304"/>
                               <w:jc w:val="center"/>
                               <w:rPr>
@@ -9717,7 +9691,7 @@
                   <w:txbxContent>
                     <w:p>
                       <w:pPr>
-                        <w:pStyle w:val="Legenda"/>
+                        <w:pStyle w:val="Caption"/>
                         <w:ind w:left="5216" w:firstLine="1304"/>
                         <w:jc w:val="center"/>
                         <w:rPr>
@@ -9782,13 +9756,15 @@
     </w:p>
     <w:p>
       <w:pPr>
-        <w:pStyle w:val="Nagwek3"/>
-        <w:rPr>
-          <w:lang w:val="en-US"/>
-        </w:rPr>
-      </w:pPr>
-      <w:bookmarkStart w:id="34" w:name="_Toc515579863"/>
-      <w:bookmarkStart w:id="35" w:name="_Toc516008739"/>
+        <w:pStyle w:val="Heading4"/>
+        <w:rPr>
+          <w:lang w:val="en-US"/>
+        </w:rPr>
+      </w:pPr>
+      <w:bookmarkStart w:id="33" w:name="_Toc515579863"/>
+      <w:bookmarkStart w:id="34" w:name="_Toc516008739"/>
+      <w:bookmarkStart w:id="35" w:name="_GoBack"/>
+      <w:bookmarkEnd w:id="35"/>
       <w:r>
         <w:rPr>
           <w:lang w:val="en-US"/>
@@ -9796,8 +9772,8 @@
         <w:lastRenderedPageBreak/>
         <w:t>GUI design</w:t>
       </w:r>
+      <w:bookmarkEnd w:id="33"/>
       <w:bookmarkEnd w:id="34"/>
-      <w:bookmarkEnd w:id="35"/>
     </w:p>
     <w:p>
       <w:pPr>
@@ -9904,7 +9880,7 @@
     </w:p>
     <w:p>
       <w:pPr>
-        <w:pStyle w:val="Legenda"/>
+        <w:pStyle w:val="Caption"/>
         <w:jc w:val="right"/>
         <w:rPr>
           <w:lang w:val="en-US"/>
@@ -10034,7 +10010,7 @@
     </w:p>
     <w:p>
       <w:pPr>
-        <w:pStyle w:val="Legenda"/>
+        <w:pStyle w:val="Caption"/>
         <w:jc w:val="right"/>
       </w:pPr>
       <w:r>
@@ -10124,7 +10100,7 @@
     </w:p>
     <w:p>
       <w:pPr>
-        <w:pStyle w:val="Legenda"/>
+        <w:pStyle w:val="Caption"/>
         <w:jc w:val="right"/>
         <w:rPr>
           <w:lang w:val="en-US"/>
@@ -10228,7 +10204,7 @@
     </w:p>
     <w:p>
       <w:pPr>
-        <w:pStyle w:val="Legenda"/>
+        <w:pStyle w:val="Caption"/>
         <w:jc w:val="right"/>
       </w:pPr>
       <w:r>
@@ -10338,7 +10314,7 @@
     </w:p>
     <w:p>
       <w:pPr>
-        <w:pStyle w:val="Legenda"/>
+        <w:pStyle w:val="Caption"/>
         <w:jc w:val="center"/>
         <w:rPr>
           <w:lang w:val="en-US"/>
@@ -10467,7 +10443,7 @@
     </w:p>
     <w:p>
       <w:pPr>
-        <w:pStyle w:val="Legenda"/>
+        <w:pStyle w:val="Caption"/>
         <w:jc w:val="right"/>
       </w:pPr>
       <w:r>
@@ -10574,7 +10550,7 @@
     </w:p>
     <w:p>
       <w:pPr>
-        <w:pStyle w:val="Legenda"/>
+        <w:pStyle w:val="Caption"/>
         <w:jc w:val="right"/>
         <w:rPr>
           <w:b/>
@@ -10609,7 +10585,7 @@
     </w:p>
     <w:p>
       <w:pPr>
-        <w:pStyle w:val="Nagwek2"/>
+        <w:pStyle w:val="Heading2"/>
         <w:rPr>
           <w:lang w:val="en-US"/>
         </w:rPr>
@@ -10627,7 +10603,7 @@
     </w:p>
     <w:p>
       <w:pPr>
-        <w:pStyle w:val="Nagwek2"/>
+        <w:pStyle w:val="Heading2"/>
         <w:rPr>
           <w:lang w:val="en-US"/>
         </w:rPr>
@@ -10645,7 +10621,7 @@
     </w:p>
     <w:p>
       <w:pPr>
-        <w:pStyle w:val="Nagwek3"/>
+        <w:pStyle w:val="Heading3"/>
         <w:rPr>
           <w:lang w:val="en-US"/>
         </w:rPr>
@@ -10752,7 +10728,7 @@
     </w:p>
     <w:p>
       <w:pPr>
-        <w:pStyle w:val="Legenda"/>
+        <w:pStyle w:val="Caption"/>
         <w:jc w:val="right"/>
         <w:rPr>
           <w:lang w:val="en-US"/>
@@ -10827,7 +10803,7 @@
     </w:p>
     <w:p>
       <w:pPr>
-        <w:pStyle w:val="Nagwek1"/>
+        <w:pStyle w:val="Heading1"/>
         <w:rPr>
           <w:lang w:val="en-US"/>
         </w:rPr>
@@ -10853,7 +10829,7 @@
     </w:p>
     <w:p>
       <w:pPr>
-        <w:pStyle w:val="Nagwek2"/>
+        <w:pStyle w:val="Heading2"/>
         <w:rPr>
           <w:lang w:val="en-US"/>
         </w:rPr>
@@ -10921,7 +10897,7 @@
     </w:p>
     <w:p>
       <w:pPr>
-        <w:pStyle w:val="Akapitzlist"/>
+        <w:pStyle w:val="ListParagraph"/>
         <w:numPr>
           <w:ilvl w:val="0"/>
           <w:numId w:val="8"/>
@@ -10939,7 +10915,7 @@
     </w:p>
     <w:p>
       <w:pPr>
-        <w:pStyle w:val="Akapitzlist"/>
+        <w:pStyle w:val="ListParagraph"/>
         <w:numPr>
           <w:ilvl w:val="0"/>
           <w:numId w:val="8"/>
@@ -10981,7 +10957,7 @@
     </w:p>
     <w:p>
       <w:pPr>
-        <w:pStyle w:val="Akapitzlist"/>
+        <w:pStyle w:val="ListParagraph"/>
         <w:numPr>
           <w:ilvl w:val="0"/>
           <w:numId w:val="8"/>
@@ -11107,7 +11083,7 @@
     </w:p>
     <w:p>
       <w:pPr>
-        <w:pStyle w:val="Akapitzlist"/>
+        <w:pStyle w:val="ListParagraph"/>
         <w:numPr>
           <w:ilvl w:val="0"/>
           <w:numId w:val="9"/>
@@ -11125,7 +11101,7 @@
     </w:p>
     <w:p>
       <w:pPr>
-        <w:pStyle w:val="Akapitzlist"/>
+        <w:pStyle w:val="ListParagraph"/>
         <w:numPr>
           <w:ilvl w:val="0"/>
           <w:numId w:val="9"/>
@@ -11144,7 +11120,7 @@
     </w:p>
     <w:p>
       <w:pPr>
-        <w:pStyle w:val="Akapitzlist"/>
+        <w:pStyle w:val="ListParagraph"/>
         <w:numPr>
           <w:ilvl w:val="0"/>
           <w:numId w:val="9"/>
@@ -11178,7 +11154,7 @@
     </w:p>
     <w:p>
       <w:pPr>
-        <w:pStyle w:val="Akapitzlist"/>
+        <w:pStyle w:val="ListParagraph"/>
         <w:numPr>
           <w:ilvl w:val="0"/>
           <w:numId w:val="10"/>
@@ -11196,7 +11172,7 @@
     </w:p>
     <w:p>
       <w:pPr>
-        <w:pStyle w:val="Akapitzlist"/>
+        <w:pStyle w:val="ListParagraph"/>
         <w:numPr>
           <w:ilvl w:val="0"/>
           <w:numId w:val="10"/>
@@ -11214,7 +11190,7 @@
     </w:p>
     <w:p>
       <w:pPr>
-        <w:pStyle w:val="Akapitzlist"/>
+        <w:pStyle w:val="ListParagraph"/>
         <w:numPr>
           <w:ilvl w:val="0"/>
           <w:numId w:val="10"/>
@@ -11232,7 +11208,7 @@
     </w:p>
     <w:p>
       <w:pPr>
-        <w:pStyle w:val="Nagwek2"/>
+        <w:pStyle w:val="Heading2"/>
         <w:rPr>
           <w:lang w:val="en-US"/>
         </w:rPr>
@@ -11452,7 +11428,7 @@
     </w:p>
     <w:p>
       <w:pPr>
-        <w:pStyle w:val="Nagwek1"/>
+        <w:pStyle w:val="Heading1"/>
         <w:rPr>
           <w:lang w:val="en-US"/>
         </w:rPr>
@@ -11621,7 +11597,7 @@
     </w:p>
     <w:p>
       <w:pPr>
-        <w:pStyle w:val="Nagwek1"/>
+        <w:pStyle w:val="Heading1"/>
         <w:rPr>
           <w:lang w:val="en-US"/>
         </w:rPr>
@@ -11647,7 +11623,7 @@
     </w:p>
     <w:p>
       <w:pPr>
-        <w:pStyle w:val="Akapitzlist"/>
+        <w:pStyle w:val="ListParagraph"/>
         <w:widowControl w:val="0"/>
         <w:numPr>
           <w:ilvl w:val="0"/>
@@ -11708,7 +11684,7 @@
     </w:p>
     <w:p>
       <w:pPr>
-        <w:pStyle w:val="Akapitzlist"/>
+        <w:pStyle w:val="ListParagraph"/>
         <w:widowControl w:val="0"/>
         <w:numPr>
           <w:ilvl w:val="0"/>
@@ -11741,7 +11717,7 @@
     </w:p>
     <w:p>
       <w:pPr>
-        <w:pStyle w:val="Akapitzlist"/>
+        <w:pStyle w:val="ListParagraph"/>
         <w:widowControl w:val="0"/>
         <w:numPr>
           <w:ilvl w:val="0"/>
@@ -11773,7 +11749,7 @@
     </w:p>
     <w:p>
       <w:pPr>
-        <w:pStyle w:val="Akapitzlist"/>
+        <w:pStyle w:val="ListParagraph"/>
         <w:numPr>
           <w:ilvl w:val="0"/>
           <w:numId w:val="12"/>
@@ -11793,7 +11769,7 @@
     </w:p>
     <w:p>
       <w:pPr>
-        <w:pStyle w:val="Akapitzlist"/>
+        <w:pStyle w:val="ListParagraph"/>
         <w:rPr>
           <w:szCs w:val="22"/>
           <w:lang w:val="en-US"/>
@@ -11809,7 +11785,7 @@
       <w:hyperlink r:id="rId34" w:history="1">
         <w:r>
           <w:rPr>
-            <w:rStyle w:val="Hipercze"/>
+            <w:rStyle w:val="Hyperlink"/>
             <w:szCs w:val="22"/>
             <w:lang w:val="en-US"/>
           </w:rPr>
@@ -11833,7 +11809,7 @@
     </w:p>
     <w:p>
       <w:pPr>
-        <w:pStyle w:val="Akapitzlist"/>
+        <w:pStyle w:val="ListParagraph"/>
         <w:widowControl w:val="0"/>
         <w:autoSpaceDE w:val="0"/>
         <w:autoSpaceDN w:val="0"/>
@@ -11920,7 +11896,7 @@
     </w:p>
     <w:p>
       <w:pPr>
-        <w:pStyle w:val="Nagwek1"/>
+        <w:pStyle w:val="Heading1"/>
         <w:numPr>
           <w:ilvl w:val="0"/>
           <w:numId w:val="0"/>
@@ -12152,10 +12128,11 @@
         <w:docPartUnique/>
       </w:docPartObj>
     </w:sdtPr>
+    <w:sdtEndPr/>
     <w:sdtContent>
       <w:p>
         <w:pPr>
-          <w:pStyle w:val="Stopka"/>
+          <w:pStyle w:val="Footer"/>
           <w:jc w:val="right"/>
         </w:pPr>
         <w:r>
@@ -12182,7 +12159,7 @@
   </w:sdt>
   <w:p>
     <w:pPr>
-      <w:pStyle w:val="Stopka"/>
+      <w:pStyle w:val="Footer"/>
     </w:pPr>
   </w:p>
 </w:ftr>
@@ -12198,10 +12175,11 @@
         <w:docPartUnique/>
       </w:docPartObj>
     </w:sdtPr>
+    <w:sdtEndPr/>
     <w:sdtContent>
       <w:p>
         <w:pPr>
-          <w:pStyle w:val="Stopka"/>
+          <w:pStyle w:val="Footer"/>
           <w:jc w:val="right"/>
         </w:pPr>
         <w:r>
@@ -12228,7 +12206,7 @@
   </w:sdt>
   <w:p>
     <w:pPr>
-      <w:pStyle w:val="Stopka"/>
+      <w:pStyle w:val="Footer"/>
     </w:pPr>
   </w:p>
 </w:ftr>
@@ -12263,7 +12241,7 @@
 <w:hdr xmlns:wpc="http://schemas.microsoft.com/office/word/2010/wordprocessingCanvas" xmlns:cx="http://schemas.microsoft.com/office/drawing/2014/chartex" xmlns:cx1="http://schemas.microsoft.com/office/drawing/2015/9/8/chartex" xmlns:cx2="http://schemas.microsoft.com/office/drawing/2015/10/21/chartex" xmlns:cx3="http://schemas.microsoft.com/office/drawing/2016/5/9/chartex" xmlns:cx4="http://schemas.microsoft.com/office/drawing/2016/5/10/chartex" xmlns:cx5="http://schemas.microsoft.com/office/drawing/2016/5/11/chartex" xmlns:cx6="http://schemas.microsoft.com/office/drawing/2016/5/12/chartex" xmlns:cx7="http://schemas.microsoft.com/office/drawing/2016/5/13/chartex" xmlns:cx8="http://schemas.microsoft.com/office/drawing/2016/5/14/chartex" xmlns:mc="http://schemas.openxmlformats.org/markup-compatibility/2006" xmlns:aink="http://schemas.microsoft.com/office/drawing/2016/ink" xmlns:am3d="http://schemas.microsoft.com/office/drawing/2017/model3d" xmlns:o="urn:schemas-microsoft-com:office:office" xmlns:r="http://schemas.openxmlformats.org/officeDocument/2006/relationships" xmlns:m="http://schemas.openxmlformats.org/officeDocument/2006/math" xmlns:v="urn:schemas-microsoft-com:vml" xmlns:wp14="http://schemas.microsoft.com/office/word/2010/wordprocessingDrawing" xmlns:wp="http://schemas.openxmlformats.org/drawingml/2006/wordprocessingDrawing" xmlns:w10="urn:schemas-microsoft-com:office:word" xmlns:w="http://schemas.openxmlformats.org/wordprocessingml/2006/main" xmlns:w14="http://schemas.microsoft.com/office/word/2010/wordml" xmlns:w15="http://schemas.microsoft.com/office/word/2012/wordml" xmlns:w16cid="http://schemas.microsoft.com/office/word/2016/wordml/cid" xmlns:w16se="http://schemas.microsoft.com/office/word/2015/wordml/symex" xmlns:wpg="http://schemas.microsoft.com/office/word/2010/wordprocessingGroup" xmlns:wpi="http://schemas.microsoft.com/office/word/2010/wordprocessingInk" xmlns:wne="http://schemas.microsoft.com/office/word/2006/wordml" xmlns:wps="http://schemas.microsoft.com/office/word/2010/wordprocessingShape" mc:Ignorable="w14 w15 w16se w16cid wp14">
   <w:p>
     <w:pPr>
-      <w:pStyle w:val="Nagwek"/>
+      <w:pStyle w:val="Header"/>
       <w:tabs>
         <w:tab w:val="clear" w:pos="4819"/>
         <w:tab w:val="clear" w:pos="9638"/>
@@ -12405,7 +12383,7 @@
   </w:p>
   <w:p>
     <w:pPr>
-      <w:pStyle w:val="Nagwek"/>
+      <w:pStyle w:val="Header"/>
       <w:tabs>
         <w:tab w:val="clear" w:pos="4819"/>
         <w:tab w:val="clear" w:pos="9638"/>
@@ -12479,7 +12457,7 @@
   </w:p>
   <w:tbl>
     <w:tblPr>
-      <w:tblStyle w:val="Tabela-Siatka"/>
+      <w:tblStyle w:val="TableGrid"/>
       <w:tblW w:w="7161" w:type="dxa"/>
       <w:tblBorders>
         <w:top w:val="none" w:sz="0" w:space="0" w:color="auto"/>
@@ -12507,7 +12485,7 @@
         </w:tcPr>
         <w:p>
           <w:pPr>
-            <w:pStyle w:val="Nagwek"/>
+            <w:pStyle w:val="Header"/>
             <w:tabs>
               <w:tab w:val="clear" w:pos="4819"/>
               <w:tab w:val="clear" w:pos="9638"/>
@@ -12545,7 +12523,7 @@
         </w:tcPr>
         <w:p>
           <w:pPr>
-            <w:pStyle w:val="Nagwek"/>
+            <w:pStyle w:val="Header"/>
             <w:jc w:val="both"/>
             <w:rPr>
               <w:color w:val="FF0000"/>
@@ -12558,7 +12536,7 @@
   </w:tbl>
   <w:p>
     <w:pPr>
-      <w:pStyle w:val="Nagwek"/>
+      <w:pStyle w:val="Header"/>
       <w:tabs>
         <w:tab w:val="clear" w:pos="4819"/>
         <w:tab w:val="clear" w:pos="9638"/>
@@ -12575,7 +12553,7 @@
   </w:p>
   <w:p>
     <w:pPr>
-      <w:pStyle w:val="Nagwek"/>
+      <w:pStyle w:val="Header"/>
     </w:pPr>
   </w:p>
 </w:hdr>
@@ -12585,7 +12563,7 @@
 <w:hdr xmlns:wpc="http://schemas.microsoft.com/office/word/2010/wordprocessingCanvas" xmlns:cx="http://schemas.microsoft.com/office/drawing/2014/chartex" xmlns:cx1="http://schemas.microsoft.com/office/drawing/2015/9/8/chartex" xmlns:cx2="http://schemas.microsoft.com/office/drawing/2015/10/21/chartex" xmlns:cx3="http://schemas.microsoft.com/office/drawing/2016/5/9/chartex" xmlns:cx4="http://schemas.microsoft.com/office/drawing/2016/5/10/chartex" xmlns:cx5="http://schemas.microsoft.com/office/drawing/2016/5/11/chartex" xmlns:cx6="http://schemas.microsoft.com/office/drawing/2016/5/12/chartex" xmlns:cx7="http://schemas.microsoft.com/office/drawing/2016/5/13/chartex" xmlns:cx8="http://schemas.microsoft.com/office/drawing/2016/5/14/chartex" xmlns:mc="http://schemas.openxmlformats.org/markup-compatibility/2006" xmlns:aink="http://schemas.microsoft.com/office/drawing/2016/ink" xmlns:am3d="http://schemas.microsoft.com/office/drawing/2017/model3d" xmlns:o="urn:schemas-microsoft-com:office:office" xmlns:r="http://schemas.openxmlformats.org/officeDocument/2006/relationships" xmlns:m="http://schemas.openxmlformats.org/officeDocument/2006/math" xmlns:v="urn:schemas-microsoft-com:vml" xmlns:wp14="http://schemas.microsoft.com/office/word/2010/wordprocessingDrawing" xmlns:wp="http://schemas.openxmlformats.org/drawingml/2006/wordprocessingDrawing" xmlns:w10="urn:schemas-microsoft-com:office:word" xmlns:w="http://schemas.openxmlformats.org/wordprocessingml/2006/main" xmlns:w14="http://schemas.microsoft.com/office/word/2010/wordml" xmlns:w15="http://schemas.microsoft.com/office/word/2012/wordml" xmlns:w16cid="http://schemas.microsoft.com/office/word/2016/wordml/cid" xmlns:w16se="http://schemas.microsoft.com/office/word/2015/wordml/symex" xmlns:wpg="http://schemas.microsoft.com/office/word/2010/wordprocessingGroup" xmlns:wpi="http://schemas.microsoft.com/office/word/2010/wordprocessingInk" xmlns:wne="http://schemas.microsoft.com/office/word/2006/wordml" xmlns:wps="http://schemas.microsoft.com/office/word/2010/wordprocessingShape" mc:Ignorable="w14 w15 w16se w16cid wp14">
   <w:p>
     <w:pPr>
-      <w:pStyle w:val="Nagwek"/>
+      <w:pStyle w:val="Header"/>
       <w:pBdr>
         <w:bottom w:val="single" w:sz="4" w:space="1" w:color="auto"/>
       </w:pBdr>
@@ -12661,12 +12639,12 @@
   </w:p>
   <w:p>
     <w:pPr>
-      <w:pStyle w:val="Nagwek"/>
+      <w:pStyle w:val="Header"/>
     </w:pPr>
   </w:p>
   <w:p>
     <w:pPr>
-      <w:pStyle w:val="Nagwek"/>
+      <w:pStyle w:val="Header"/>
     </w:pPr>
   </w:p>
 </w:hdr>
@@ -13445,7 +13423,7 @@
     <w:lvl w:ilvl="0">
       <w:start w:val="1"/>
       <w:numFmt w:val="decimal"/>
-      <w:pStyle w:val="Nagwek1"/>
+      <w:pStyle w:val="Heading1"/>
       <w:lvlText w:val="%1"/>
       <w:lvlJc w:val="left"/>
       <w:pPr>
@@ -13458,7 +13436,7 @@
     <w:lvl w:ilvl="1">
       <w:start w:val="1"/>
       <w:numFmt w:val="decimal"/>
-      <w:pStyle w:val="Nagwek2"/>
+      <w:pStyle w:val="Heading2"/>
       <w:lvlText w:val="%1.%2"/>
       <w:lvlJc w:val="left"/>
       <w:pPr>
@@ -13471,7 +13449,7 @@
     <w:lvl w:ilvl="2">
       <w:start w:val="1"/>
       <w:numFmt w:val="decimal"/>
-      <w:pStyle w:val="Nagwek3"/>
+      <w:pStyle w:val="Heading3"/>
       <w:lvlText w:val="%1.%2.%3"/>
       <w:lvlJc w:val="left"/>
       <w:pPr>
@@ -13484,7 +13462,7 @@
     <w:lvl w:ilvl="3">
       <w:start w:val="1"/>
       <w:numFmt w:val="decimal"/>
-      <w:pStyle w:val="Nagwek4"/>
+      <w:pStyle w:val="Heading4"/>
       <w:lvlText w:val="%1.%2.%3.%4"/>
       <w:lvlJc w:val="left"/>
       <w:pPr>
@@ -13497,7 +13475,7 @@
     <w:lvl w:ilvl="4">
       <w:start w:val="1"/>
       <w:numFmt w:val="decimal"/>
-      <w:pStyle w:val="Nagwek5"/>
+      <w:pStyle w:val="Heading5"/>
       <w:lvlText w:val="%1.%2.%3.%4.%5"/>
       <w:lvlJc w:val="left"/>
       <w:pPr>
@@ -13510,7 +13488,7 @@
     <w:lvl w:ilvl="5">
       <w:start w:val="1"/>
       <w:numFmt w:val="decimal"/>
-      <w:pStyle w:val="Nagwek6"/>
+      <w:pStyle w:val="Heading6"/>
       <w:lvlText w:val="%1.%2.%3.%4.%5.%6"/>
       <w:lvlJc w:val="left"/>
       <w:pPr>
@@ -13523,7 +13501,7 @@
     <w:lvl w:ilvl="6">
       <w:start w:val="1"/>
       <w:numFmt w:val="decimal"/>
-      <w:pStyle w:val="Nagwek7"/>
+      <w:pStyle w:val="Heading7"/>
       <w:lvlText w:val="%1.%2.%3.%4.%5.%6.%7"/>
       <w:lvlJc w:val="left"/>
       <w:pPr>
@@ -13536,7 +13514,7 @@
     <w:lvl w:ilvl="7">
       <w:start w:val="1"/>
       <w:numFmt w:val="decimal"/>
-      <w:pStyle w:val="Nagwek8"/>
+      <w:pStyle w:val="Heading8"/>
       <w:lvlText w:val="%1.%2.%3.%4.%5.%6.%7.%8"/>
       <w:lvlJc w:val="left"/>
       <w:pPr>
@@ -13549,7 +13527,7 @@
     <w:lvl w:ilvl="8">
       <w:start w:val="1"/>
       <w:numFmt w:val="decimal"/>
-      <w:pStyle w:val="Nagwek9"/>
+      <w:pStyle w:val="Heading9"/>
       <w:lvlText w:val="%1.%2.%3.%4.%5.%6.%7.%8.%9"/>
       <w:lvlJc w:val="left"/>
       <w:pPr>
@@ -13656,7 +13634,7 @@
     <w:lvl w:ilvl="0">
       <w:start w:val="1"/>
       <w:numFmt w:val="decimal"/>
-      <w:pStyle w:val="Listanumerowana"/>
+      <w:pStyle w:val="ListNumber"/>
       <w:lvlText w:val="%1."/>
       <w:lvlJc w:val="left"/>
       <w:pPr>
@@ -13859,7 +13837,7 @@
     <w:lvl w:ilvl="0">
       <w:start w:val="1"/>
       <w:numFmt w:val="bullet"/>
-      <w:pStyle w:val="Listapunktowana"/>
+      <w:pStyle w:val="ListBullet"/>
       <w:lvlText w:val="–"/>
       <w:lvlJc w:val="left"/>
       <w:pPr>
@@ -14407,7 +14385,7 @@
     <w:lsdException w:name="Hashtag" w:semiHidden="1" w:unhideWhenUsed="1"/>
     <w:lsdException w:name="Unresolved Mention" w:semiHidden="1" w:unhideWhenUsed="1"/>
   </w:latentStyles>
-  <w:style w:type="paragraph" w:default="1" w:styleId="Normalny">
+  <w:style w:type="paragraph" w:default="1" w:styleId="Normal">
     <w:name w:val="Normal"/>
     <w:qFormat/>
     <w:rsid w:val="009E3E7E"/>
@@ -14420,11 +14398,11 @@
       <w:lang w:val="en-GB"/>
     </w:rPr>
   </w:style>
-  <w:style w:type="paragraph" w:styleId="Nagwek1">
+  <w:style w:type="paragraph" w:styleId="Heading1">
     <w:name w:val="heading 1"/>
-    <w:basedOn w:val="Normalny"/>
-    <w:next w:val="Normalny"/>
-    <w:link w:val="Nagwek1Znak"/>
+    <w:basedOn w:val="Normal"/>
+    <w:next w:val="Normal"/>
+    <w:link w:val="Heading1Char"/>
     <w:uiPriority w:val="9"/>
     <w:qFormat/>
     <w:rsid w:val="009C4906"/>
@@ -14446,11 +14424,11 @@
       <w:szCs w:val="28"/>
     </w:rPr>
   </w:style>
-  <w:style w:type="paragraph" w:styleId="Nagwek2">
+  <w:style w:type="paragraph" w:styleId="Heading2">
     <w:name w:val="heading 2"/>
-    <w:basedOn w:val="Normalny"/>
-    <w:next w:val="Normalny"/>
-    <w:link w:val="Nagwek2Znak"/>
+    <w:basedOn w:val="Normal"/>
+    <w:next w:val="Normal"/>
+    <w:link w:val="Heading2Char"/>
     <w:uiPriority w:val="1"/>
     <w:qFormat/>
     <w:rsid w:val="00F910B0"/>
@@ -14473,11 +14451,11 @@
       <w:szCs w:val="26"/>
     </w:rPr>
   </w:style>
-  <w:style w:type="paragraph" w:styleId="Nagwek3">
+  <w:style w:type="paragraph" w:styleId="Heading3">
     <w:name w:val="heading 3"/>
-    <w:basedOn w:val="Normalny"/>
-    <w:next w:val="Normalny"/>
-    <w:link w:val="Nagwek3Znak"/>
+    <w:basedOn w:val="Normal"/>
+    <w:next w:val="Normal"/>
+    <w:link w:val="Heading3Char"/>
     <w:uiPriority w:val="1"/>
     <w:qFormat/>
     <w:rsid w:val="008327D0"/>
@@ -14498,11 +14476,11 @@
       <w:bCs/>
     </w:rPr>
   </w:style>
-  <w:style w:type="paragraph" w:styleId="Nagwek4">
+  <w:style w:type="paragraph" w:styleId="Heading4">
     <w:name w:val="heading 4"/>
-    <w:basedOn w:val="Normalny"/>
-    <w:next w:val="Normalny"/>
-    <w:link w:val="Nagwek4Znak"/>
+    <w:basedOn w:val="Normal"/>
+    <w:next w:val="Normal"/>
+    <w:link w:val="Heading4Char"/>
     <w:uiPriority w:val="1"/>
     <w:qFormat/>
     <w:rsid w:val="00F910B0"/>
@@ -14524,11 +14502,11 @@
       <w:iCs/>
     </w:rPr>
   </w:style>
-  <w:style w:type="paragraph" w:styleId="Nagwek5">
+  <w:style w:type="paragraph" w:styleId="Heading5">
     <w:name w:val="heading 5"/>
-    <w:basedOn w:val="Normalny"/>
-    <w:next w:val="Normalny"/>
-    <w:link w:val="Nagwek5Znak"/>
+    <w:basedOn w:val="Normal"/>
+    <w:next w:val="Normal"/>
+    <w:link w:val="Heading5Char"/>
     <w:uiPriority w:val="1"/>
     <w:semiHidden/>
     <w:rsid w:val="00F910B0"/>
@@ -14548,11 +14526,11 @@
       <w:b/>
     </w:rPr>
   </w:style>
-  <w:style w:type="paragraph" w:styleId="Nagwek6">
+  <w:style w:type="paragraph" w:styleId="Heading6">
     <w:name w:val="heading 6"/>
-    <w:basedOn w:val="Normalny"/>
-    <w:next w:val="Normalny"/>
-    <w:link w:val="Nagwek6Znak"/>
+    <w:basedOn w:val="Normal"/>
+    <w:next w:val="Normal"/>
+    <w:link w:val="Heading6Char"/>
     <w:uiPriority w:val="1"/>
     <w:semiHidden/>
     <w:rsid w:val="00F910B0"/>
@@ -14573,11 +14551,11 @@
       <w:iCs/>
     </w:rPr>
   </w:style>
-  <w:style w:type="paragraph" w:styleId="Nagwek7">
+  <w:style w:type="paragraph" w:styleId="Heading7">
     <w:name w:val="heading 7"/>
-    <w:basedOn w:val="Normalny"/>
-    <w:next w:val="Normalny"/>
-    <w:link w:val="Nagwek7Znak"/>
+    <w:basedOn w:val="Normal"/>
+    <w:next w:val="Normal"/>
+    <w:link w:val="Heading7Char"/>
     <w:uiPriority w:val="1"/>
     <w:semiHidden/>
     <w:rsid w:val="00F910B0"/>
@@ -14598,11 +14576,11 @@
       <w:iCs/>
     </w:rPr>
   </w:style>
-  <w:style w:type="paragraph" w:styleId="Nagwek8">
+  <w:style w:type="paragraph" w:styleId="Heading8">
     <w:name w:val="heading 8"/>
-    <w:basedOn w:val="Normalny"/>
-    <w:next w:val="Normalny"/>
-    <w:link w:val="Nagwek8Znak"/>
+    <w:basedOn w:val="Normal"/>
+    <w:next w:val="Normal"/>
+    <w:link w:val="Heading8Char"/>
     <w:uiPriority w:val="1"/>
     <w:semiHidden/>
     <w:rsid w:val="00F910B0"/>
@@ -14622,11 +14600,11 @@
       <w:b/>
     </w:rPr>
   </w:style>
-  <w:style w:type="paragraph" w:styleId="Nagwek9">
+  <w:style w:type="paragraph" w:styleId="Heading9">
     <w:name w:val="heading 9"/>
-    <w:basedOn w:val="Normalny"/>
-    <w:next w:val="Normalny"/>
-    <w:link w:val="Nagwek9Znak"/>
+    <w:basedOn w:val="Normal"/>
+    <w:next w:val="Normal"/>
+    <w:link w:val="Heading9Char"/>
     <w:uiPriority w:val="1"/>
     <w:semiHidden/>
     <w:rsid w:val="00F910B0"/>
@@ -14647,13 +14625,13 @@
       <w:iCs/>
     </w:rPr>
   </w:style>
-  <w:style w:type="character" w:default="1" w:styleId="Domylnaczcionkaakapitu">
+  <w:style w:type="character" w:default="1" w:styleId="DefaultParagraphFont">
     <w:name w:val="Default Paragraph Font"/>
     <w:uiPriority w:val="1"/>
     <w:semiHidden/>
     <w:unhideWhenUsed/>
   </w:style>
-  <w:style w:type="table" w:default="1" w:styleId="Standardowy">
+  <w:style w:type="table" w:default="1" w:styleId="TableNormal">
     <w:name w:val="Normal Table"/>
     <w:uiPriority w:val="99"/>
     <w:semiHidden/>
@@ -14668,16 +14646,16 @@
       </w:tblCellMar>
     </w:tblPr>
   </w:style>
-  <w:style w:type="numbering" w:default="1" w:styleId="Bezlisty">
+  <w:style w:type="numbering" w:default="1" w:styleId="NoList">
     <w:name w:val="No List"/>
     <w:uiPriority w:val="99"/>
     <w:semiHidden/>
     <w:unhideWhenUsed/>
   </w:style>
-  <w:style w:type="character" w:customStyle="1" w:styleId="Nagwek1Znak">
-    <w:name w:val="Nagłówek 1 Znak"/>
-    <w:basedOn w:val="Domylnaczcionkaakapitu"/>
-    <w:link w:val="Nagwek1"/>
+  <w:style w:type="character" w:customStyle="1" w:styleId="Heading1Char">
+    <w:name w:val="Heading 1 Char"/>
+    <w:basedOn w:val="DefaultParagraphFont"/>
+    <w:link w:val="Heading1"/>
     <w:uiPriority w:val="9"/>
     <w:rsid w:val="009C4906"/>
     <w:rPr>
@@ -14689,10 +14667,10 @@
       <w:lang w:val="en-GB"/>
     </w:rPr>
   </w:style>
-  <w:style w:type="character" w:customStyle="1" w:styleId="Nagwek2Znak">
-    <w:name w:val="Nagłówek 2 Znak"/>
-    <w:basedOn w:val="Domylnaczcionkaakapitu"/>
-    <w:link w:val="Nagwek2"/>
+  <w:style w:type="character" w:customStyle="1" w:styleId="Heading2Char">
+    <w:name w:val="Heading 2 Char"/>
+    <w:basedOn w:val="DefaultParagraphFont"/>
+    <w:link w:val="Heading2"/>
     <w:uiPriority w:val="1"/>
     <w:rsid w:val="00F910B0"/>
     <w:rPr>
@@ -14704,10 +14682,10 @@
       <w:lang w:val="en-GB"/>
     </w:rPr>
   </w:style>
-  <w:style w:type="character" w:customStyle="1" w:styleId="Nagwek3Znak">
-    <w:name w:val="Nagłówek 3 Znak"/>
-    <w:basedOn w:val="Domylnaczcionkaakapitu"/>
-    <w:link w:val="Nagwek3"/>
+  <w:style w:type="character" w:customStyle="1" w:styleId="Heading3Char">
+    <w:name w:val="Heading 3 Char"/>
+    <w:basedOn w:val="DefaultParagraphFont"/>
+    <w:link w:val="Heading3"/>
     <w:uiPriority w:val="1"/>
     <w:rsid w:val="008327D0"/>
     <w:rPr>
@@ -14718,10 +14696,10 @@
       <w:lang w:val="en-GB"/>
     </w:rPr>
   </w:style>
-  <w:style w:type="character" w:customStyle="1" w:styleId="Nagwek4Znak">
-    <w:name w:val="Nagłówek 4 Znak"/>
-    <w:basedOn w:val="Domylnaczcionkaakapitu"/>
-    <w:link w:val="Nagwek4"/>
+  <w:style w:type="character" w:customStyle="1" w:styleId="Heading4Char">
+    <w:name w:val="Heading 4 Char"/>
+    <w:basedOn w:val="DefaultParagraphFont"/>
+    <w:link w:val="Heading4"/>
     <w:uiPriority w:val="1"/>
     <w:rsid w:val="00F910B0"/>
     <w:rPr>
@@ -14733,10 +14711,10 @@
       <w:lang w:val="en-GB"/>
     </w:rPr>
   </w:style>
-  <w:style w:type="character" w:customStyle="1" w:styleId="Nagwek5Znak">
-    <w:name w:val="Nagłówek 5 Znak"/>
-    <w:basedOn w:val="Domylnaczcionkaakapitu"/>
-    <w:link w:val="Nagwek5"/>
+  <w:style w:type="character" w:customStyle="1" w:styleId="Heading5Char">
+    <w:name w:val="Heading 5 Char"/>
+    <w:basedOn w:val="DefaultParagraphFont"/>
+    <w:link w:val="Heading5"/>
     <w:uiPriority w:val="1"/>
     <w:semiHidden/>
     <w:rsid w:val="00F910B0"/>
@@ -14747,10 +14725,10 @@
       <w:lang w:val="en-GB"/>
     </w:rPr>
   </w:style>
-  <w:style w:type="character" w:customStyle="1" w:styleId="Nagwek6Znak">
-    <w:name w:val="Nagłówek 6 Znak"/>
-    <w:basedOn w:val="Domylnaczcionkaakapitu"/>
-    <w:link w:val="Nagwek6"/>
+  <w:style w:type="character" w:customStyle="1" w:styleId="Heading6Char">
+    <w:name w:val="Heading 6 Char"/>
+    <w:basedOn w:val="DefaultParagraphFont"/>
+    <w:link w:val="Heading6"/>
     <w:uiPriority w:val="1"/>
     <w:semiHidden/>
     <w:rsid w:val="00F910B0"/>
@@ -14762,10 +14740,10 @@
       <w:lang w:val="en-GB"/>
     </w:rPr>
   </w:style>
-  <w:style w:type="character" w:customStyle="1" w:styleId="Nagwek7Znak">
-    <w:name w:val="Nagłówek 7 Znak"/>
-    <w:basedOn w:val="Domylnaczcionkaakapitu"/>
-    <w:link w:val="Nagwek7"/>
+  <w:style w:type="character" w:customStyle="1" w:styleId="Heading7Char">
+    <w:name w:val="Heading 7 Char"/>
+    <w:basedOn w:val="DefaultParagraphFont"/>
+    <w:link w:val="Heading7"/>
     <w:uiPriority w:val="1"/>
     <w:semiHidden/>
     <w:rsid w:val="00F910B0"/>
@@ -14777,10 +14755,10 @@
       <w:lang w:val="en-GB"/>
     </w:rPr>
   </w:style>
-  <w:style w:type="character" w:customStyle="1" w:styleId="Nagwek8Znak">
-    <w:name w:val="Nagłówek 8 Znak"/>
-    <w:basedOn w:val="Domylnaczcionkaakapitu"/>
-    <w:link w:val="Nagwek8"/>
+  <w:style w:type="character" w:customStyle="1" w:styleId="Heading8Char">
+    <w:name w:val="Heading 8 Char"/>
+    <w:basedOn w:val="DefaultParagraphFont"/>
+    <w:link w:val="Heading8"/>
     <w:uiPriority w:val="1"/>
     <w:semiHidden/>
     <w:rsid w:val="00F910B0"/>
@@ -14791,10 +14769,10 @@
       <w:lang w:val="en-GB"/>
     </w:rPr>
   </w:style>
-  <w:style w:type="character" w:customStyle="1" w:styleId="Nagwek9Znak">
-    <w:name w:val="Nagłówek 9 Znak"/>
-    <w:basedOn w:val="Domylnaczcionkaakapitu"/>
-    <w:link w:val="Nagwek9"/>
+  <w:style w:type="character" w:customStyle="1" w:styleId="Heading9Char">
+    <w:name w:val="Heading 9 Char"/>
+    <w:basedOn w:val="DefaultParagraphFont"/>
+    <w:link w:val="Heading9"/>
     <w:uiPriority w:val="1"/>
     <w:semiHidden/>
     <w:rsid w:val="00F910B0"/>
@@ -14806,10 +14784,10 @@
       <w:lang w:val="en-GB"/>
     </w:rPr>
   </w:style>
-  <w:style w:type="paragraph" w:styleId="Nagwek">
+  <w:style w:type="paragraph" w:styleId="Header">
     <w:name w:val="header"/>
-    <w:basedOn w:val="Normalny"/>
-    <w:link w:val="NagwekZnak"/>
+    <w:basedOn w:val="Normal"/>
+    <w:link w:val="HeaderChar"/>
     <w:uiPriority w:val="21"/>
     <w:semiHidden/>
     <w:rsid w:val="00F910B0"/>
@@ -14824,10 +14802,10 @@
       <w:sz w:val="18"/>
     </w:rPr>
   </w:style>
-  <w:style w:type="character" w:customStyle="1" w:styleId="NagwekZnak">
-    <w:name w:val="Nagłówek Znak"/>
-    <w:basedOn w:val="Domylnaczcionkaakapitu"/>
-    <w:link w:val="Nagwek"/>
+  <w:style w:type="character" w:customStyle="1" w:styleId="HeaderChar">
+    <w:name w:val="Header Char"/>
+    <w:basedOn w:val="DefaultParagraphFont"/>
+    <w:link w:val="Header"/>
     <w:uiPriority w:val="21"/>
     <w:semiHidden/>
     <w:rsid w:val="00F910B0"/>
@@ -14838,10 +14816,10 @@
       <w:lang w:val="en-GB"/>
     </w:rPr>
   </w:style>
-  <w:style w:type="paragraph" w:styleId="Stopka">
+  <w:style w:type="paragraph" w:styleId="Footer">
     <w:name w:val="footer"/>
-    <w:basedOn w:val="Normalny"/>
-    <w:link w:val="StopkaZnak"/>
+    <w:basedOn w:val="Normal"/>
+    <w:link w:val="FooterChar"/>
     <w:uiPriority w:val="99"/>
     <w:rsid w:val="00F910B0"/>
     <w:pPr>
@@ -14855,10 +14833,10 @@
       <w:sz w:val="16"/>
     </w:rPr>
   </w:style>
-  <w:style w:type="character" w:customStyle="1" w:styleId="StopkaZnak">
-    <w:name w:val="Stopka Znak"/>
-    <w:basedOn w:val="Domylnaczcionkaakapitu"/>
-    <w:link w:val="Stopka"/>
+  <w:style w:type="character" w:customStyle="1" w:styleId="FooterChar">
+    <w:name w:val="Footer Char"/>
+    <w:basedOn w:val="DefaultParagraphFont"/>
+    <w:link w:val="Footer"/>
     <w:uiPriority w:val="99"/>
     <w:rsid w:val="00F910B0"/>
     <w:rPr>
@@ -14868,9 +14846,9 @@
       <w:lang w:val="en-GB"/>
     </w:rPr>
   </w:style>
-  <w:style w:type="paragraph" w:styleId="Listapunktowana">
+  <w:style w:type="paragraph" w:styleId="ListBullet">
     <w:name w:val="List Bullet"/>
-    <w:basedOn w:val="Normalny"/>
+    <w:basedOn w:val="Normal"/>
     <w:uiPriority w:val="2"/>
     <w:qFormat/>
     <w:rsid w:val="00F910B0"/>
@@ -14881,9 +14859,9 @@
       <w:spacing w:before="240" w:after="240"/>
     </w:pPr>
   </w:style>
-  <w:style w:type="paragraph" w:styleId="Listanumerowana">
+  <w:style w:type="paragraph" w:styleId="ListNumber">
     <w:name w:val="List Number"/>
-    <w:basedOn w:val="Normalny"/>
+    <w:basedOn w:val="Normal"/>
     <w:uiPriority w:val="2"/>
     <w:qFormat/>
     <w:rsid w:val="00F910B0"/>
@@ -14894,9 +14872,9 @@
       <w:contextualSpacing/>
     </w:pPr>
   </w:style>
-  <w:style w:type="paragraph" w:styleId="Akapitzlist">
+  <w:style w:type="paragraph" w:styleId="ListParagraph">
     <w:name w:val="List Paragraph"/>
-    <w:basedOn w:val="Normalny"/>
+    <w:basedOn w:val="Normal"/>
     <w:uiPriority w:val="34"/>
     <w:qFormat/>
     <w:rsid w:val="00F910B0"/>
@@ -14905,18 +14883,18 @@
       <w:contextualSpacing/>
     </w:pPr>
   </w:style>
-  <w:style w:type="paragraph" w:styleId="Bibliografia">
+  <w:style w:type="paragraph" w:styleId="Bibliography">
     <w:name w:val="Bibliography"/>
-    <w:basedOn w:val="Normalny"/>
-    <w:next w:val="Normalny"/>
+    <w:basedOn w:val="Normal"/>
+    <w:next w:val="Normal"/>
     <w:uiPriority w:val="99"/>
     <w:unhideWhenUsed/>
     <w:rsid w:val="00F910B0"/>
   </w:style>
-  <w:style w:type="paragraph" w:styleId="Nagwekspisutreci">
+  <w:style w:type="paragraph" w:styleId="TOCHeading">
     <w:name w:val="TOC Heading"/>
-    <w:basedOn w:val="Nagwek1"/>
-    <w:next w:val="Normalny"/>
+    <w:basedOn w:val="Heading1"/>
+    <w:next w:val="Normal"/>
     <w:uiPriority w:val="39"/>
     <w:unhideWhenUsed/>
     <w:qFormat/>
@@ -14939,10 +14917,10 @@
       <w:lang w:val="da-DK" w:eastAsia="da-DK"/>
     </w:rPr>
   </w:style>
-  <w:style w:type="paragraph" w:styleId="Spistreci1">
+  <w:style w:type="paragraph" w:styleId="TOC1">
     <w:name w:val="toc 1"/>
-    <w:basedOn w:val="Normalny"/>
-    <w:next w:val="Normalny"/>
+    <w:basedOn w:val="Normal"/>
+    <w:next w:val="Normal"/>
     <w:autoRedefine/>
     <w:uiPriority w:val="39"/>
     <w:unhideWhenUsed/>
@@ -14951,10 +14929,10 @@
       <w:spacing w:after="100"/>
     </w:pPr>
   </w:style>
-  <w:style w:type="paragraph" w:styleId="Spistreci2">
+  <w:style w:type="paragraph" w:styleId="TOC2">
     <w:name w:val="toc 2"/>
-    <w:basedOn w:val="Normalny"/>
-    <w:next w:val="Normalny"/>
+    <w:basedOn w:val="Normal"/>
+    <w:next w:val="Normal"/>
     <w:autoRedefine/>
     <w:uiPriority w:val="39"/>
     <w:unhideWhenUsed/>
@@ -14964,9 +14942,9 @@
       <w:ind w:left="200"/>
     </w:pPr>
   </w:style>
-  <w:style w:type="character" w:styleId="Hipercze">
+  <w:style w:type="character" w:styleId="Hyperlink">
     <w:name w:val="Hyperlink"/>
-    <w:basedOn w:val="Domylnaczcionkaakapitu"/>
+    <w:basedOn w:val="DefaultParagraphFont"/>
     <w:uiPriority w:val="99"/>
     <w:unhideWhenUsed/>
     <w:rsid w:val="00F910B0"/>
@@ -14975,9 +14953,9 @@
       <w:u w:val="single"/>
     </w:rPr>
   </w:style>
-  <w:style w:type="paragraph" w:styleId="NormalnyWeb">
+  <w:style w:type="paragraph" w:styleId="NormalWeb">
     <w:name w:val="Normal (Web)"/>
-    <w:basedOn w:val="Normalny"/>
+    <w:basedOn w:val="Normal"/>
     <w:uiPriority w:val="99"/>
     <w:semiHidden/>
     <w:unhideWhenUsed/>
@@ -14992,9 +14970,9 @@
       <w:lang w:val="da-DK" w:eastAsia="da-DK"/>
     </w:rPr>
   </w:style>
-  <w:style w:type="table" w:styleId="Tabela-Siatka">
+  <w:style w:type="table" w:styleId="TableGrid">
     <w:name w:val="Table Grid"/>
-    <w:basedOn w:val="Standardowy"/>
+    <w:basedOn w:val="TableNormal"/>
     <w:uiPriority w:val="39"/>
     <w:rsid w:val="008327D0"/>
     <w:pPr>
@@ -15016,10 +14994,10 @@
       </w:tblBorders>
     </w:tblPr>
   </w:style>
-  <w:style w:type="paragraph" w:styleId="Spistreci3">
+  <w:style w:type="paragraph" w:styleId="TOC3">
     <w:name w:val="toc 3"/>
-    <w:basedOn w:val="Normalny"/>
-    <w:next w:val="Normalny"/>
+    <w:basedOn w:val="Normal"/>
+    <w:next w:val="Normal"/>
     <w:autoRedefine/>
     <w:uiPriority w:val="39"/>
     <w:unhideWhenUsed/>
@@ -15029,10 +15007,10 @@
       <w:ind w:left="440"/>
     </w:pPr>
   </w:style>
-  <w:style w:type="paragraph" w:styleId="Legenda">
+  <w:style w:type="paragraph" w:styleId="Caption">
     <w:name w:val="caption"/>
-    <w:basedOn w:val="Normalny"/>
-    <w:next w:val="Normalny"/>
+    <w:basedOn w:val="Normal"/>
+    <w:next w:val="Normal"/>
     <w:uiPriority w:val="35"/>
     <w:unhideWhenUsed/>
     <w:qFormat/>
@@ -15048,9 +15026,9 @@
       <w:szCs w:val="18"/>
     </w:rPr>
   </w:style>
-  <w:style w:type="character" w:styleId="Nierozpoznanawzmianka">
+  <w:style w:type="character" w:styleId="UnresolvedMention">
     <w:name w:val="Unresolved Mention"/>
-    <w:basedOn w:val="Domylnaczcionkaakapitu"/>
+    <w:basedOn w:val="DefaultParagraphFont"/>
     <w:uiPriority w:val="99"/>
     <w:semiHidden/>
     <w:unhideWhenUsed/>
@@ -15325,18 +15303,18 @@
 </file>
 
 <file path=customXml/item1.xml><?xml version="1.0" encoding="utf-8"?>
-<p:properties xmlns:p="http://schemas.microsoft.com/office/2006/metadata/properties" xmlns:xsi="http://www.w3.org/2001/XMLSchema-instance" xmlns:pc="http://schemas.microsoft.com/office/infopath/2007/PartnerControls">
-  <documentManagement/>
-</p:properties>
-</file>
-
-<file path=customXml/item2.xml><?xml version="1.0" encoding="utf-8"?>
 <?mso-contentType ?>
 <FormTemplates xmlns="http://schemas.microsoft.com/sharepoint/v3/contenttype/forms">
   <Display>DocumentLibraryForm</Display>
   <Edit>DocumentLibraryForm</Edit>
   <New>DocumentLibraryForm</New>
 </FormTemplates>
+</file>
+
+<file path=customXml/item2.xml><?xml version="1.0" encoding="utf-8"?>
+<p:properties xmlns:p="http://schemas.microsoft.com/office/2006/metadata/properties" xmlns:xsi="http://www.w3.org/2001/XMLSchema-instance" xmlns:pc="http://schemas.microsoft.com/office/infopath/2007/PartnerControls">
+  <documentManagement/>
+</p:properties>
 </file>
 
 <file path=customXml/item3.xml><?xml version="1.0" encoding="utf-8"?>
@@ -15491,18 +15469,18 @@
 </file>
 
 <file path=customXml/itemProps1.xml><?xml version="1.0" encoding="utf-8"?>
-<ds:datastoreItem xmlns:ds="http://schemas.openxmlformats.org/officeDocument/2006/customXml" ds:itemID="{B3EBB357-DA60-469A-B5F2-E35DF6FD1B0D}">
+<ds:datastoreItem xmlns:ds="http://schemas.openxmlformats.org/officeDocument/2006/customXml" ds:itemID="{36B18D59-688D-4806-A4EA-B7808C4D834E}">
   <ds:schemaRefs>
-    <ds:schemaRef ds:uri="http://schemas.microsoft.com/office/2006/metadata/properties"/>
-    <ds:schemaRef ds:uri="http://schemas.microsoft.com/office/infopath/2007/PartnerControls"/>
+    <ds:schemaRef ds:uri="http://schemas.microsoft.com/sharepoint/v3/contenttype/forms"/>
   </ds:schemaRefs>
 </ds:datastoreItem>
 </file>
 
 <file path=customXml/itemProps2.xml><?xml version="1.0" encoding="utf-8"?>
-<ds:datastoreItem xmlns:ds="http://schemas.openxmlformats.org/officeDocument/2006/customXml" ds:itemID="{36B18D59-688D-4806-A4EA-B7808C4D834E}">
+<ds:datastoreItem xmlns:ds="http://schemas.openxmlformats.org/officeDocument/2006/customXml" ds:itemID="{B3EBB357-DA60-469A-B5F2-E35DF6FD1B0D}">
   <ds:schemaRefs>
-    <ds:schemaRef ds:uri="http://schemas.microsoft.com/sharepoint/v3/contenttype/forms"/>
+    <ds:schemaRef ds:uri="http://schemas.microsoft.com/office/2006/metadata/properties"/>
+    <ds:schemaRef ds:uri="http://schemas.microsoft.com/office/infopath/2007/PartnerControls"/>
   </ds:schemaRefs>
 </ds:datastoreItem>
 </file>
@@ -15524,7 +15502,7 @@
 </file>
 
 <file path=customXml/itemProps4.xml><?xml version="1.0" encoding="utf-8"?>
-<ds:datastoreItem xmlns:ds="http://schemas.openxmlformats.org/officeDocument/2006/customXml" ds:itemID="{63322A62-DAA0-4698-B509-497AAAA963D9}">
+<ds:datastoreItem xmlns:ds="http://schemas.openxmlformats.org/officeDocument/2006/customXml" ds:itemID="{BAE6BC0D-6848-4B91-96F1-07637C840306}">
   <ds:schemaRefs>
     <ds:schemaRef ds:uri="http://schemas.openxmlformats.org/officeDocument/2006/bibliography"/>
   </ds:schemaRefs>

</xml_diff>